<commit_message>
Pruned roads that are too short, further l system experiements, wrote some more of the blog post
</commit_message>
<xml_diff>
--- a/currentBlogPost.docx
+++ b/currentBlogPost.docx
@@ -30,15 +30,7 @@
         <w:t>After looking at</w:t>
       </w:r>
       <w:r>
-        <w:t xml:space="preserve"> (</w:t>
-      </w:r>
-      <w:proofErr w:type="spellStart"/>
-      <w:r>
-        <w:t>GameDevStackExchange</w:t>
-      </w:r>
-      <w:proofErr w:type="spellEnd"/>
-      <w:r>
-        <w:t>, 2014) I created a simple ruleset:</w:t>
+        <w:t xml:space="preserve"> (GameDevStackExchange, 2014) I created a simple ruleset:</w:t>
       </w:r>
     </w:p>
     <w:p>
@@ -48,28 +40,12 @@
     </w:p>
     <w:p>
       <w:r>
-        <w:t>Rule: X-&gt;F[+</w:t>
-      </w:r>
-      <w:proofErr w:type="gramStart"/>
-      <w:r>
-        <w:t>F]F</w:t>
-      </w:r>
-      <w:proofErr w:type="gramEnd"/>
-      <w:r>
-        <w:t>[-F]F</w:t>
-      </w:r>
-    </w:p>
-    <w:p>
-      <w:r>
-        <w:t xml:space="preserve">This created a single road with two roads branching </w:t>
-      </w:r>
-      <w:proofErr w:type="gramStart"/>
-      <w:r>
-        <w:t>off of</w:t>
-      </w:r>
-      <w:proofErr w:type="gramEnd"/>
-      <w:r>
-        <w:t xml:space="preserve"> it, one on each side:</w:t>
+        <w:t>Rule: X-&gt;F[+F]F[-F]F</w:t>
+      </w:r>
+    </w:p>
+    <w:p>
+      <w:r>
+        <w:t>This created a single road with two roads branching off of it, one on each side:</w:t>
       </w:r>
     </w:p>
     <w:p>
@@ -147,29 +123,16 @@
     </w:p>
     <w:p>
       <w:r>
-        <w:t xml:space="preserve">From here, I could adapt the rule set to allow for roads to branch </w:t>
-      </w:r>
-      <w:proofErr w:type="gramStart"/>
-      <w:r>
-        <w:t>off of</w:t>
-      </w:r>
-      <w:proofErr w:type="gramEnd"/>
-      <w:r>
-        <w:t xml:space="preserve"> the branches themselves, and so on:</w:t>
-      </w:r>
-    </w:p>
-    <w:p>
-      <w:r>
-        <w:t>Rule: X-&gt;F[+</w:t>
-      </w:r>
-      <w:proofErr w:type="gramStart"/>
-      <w:r>
-        <w:t>FX]F</w:t>
+        <w:t>From here, I could adapt the rule set to allow for roads to branch off of the branches themselves, and so on:</w:t>
+      </w:r>
+    </w:p>
+    <w:p>
+      <w:r>
+        <w:t>Rule: X-&gt;F[+FX]F</w:t>
       </w:r>
       <w:r>
         <w:t>X</w:t>
       </w:r>
-      <w:proofErr w:type="gramEnd"/>
       <w:r>
         <w:t>[-FX]F</w:t>
       </w:r>
@@ -252,31 +215,7 @@
     <w:p>
       <w:r>
         <w:lastRenderedPageBreak/>
-        <w:t xml:space="preserve">By using this ruleset, I could create a branching network of roads, however, it would be the same every time. For this reason, I wanted to add some variation into my L-system, this could </w:t>
-      </w:r>
-      <w:proofErr w:type="spellStart"/>
-      <w:r>
-        <w:t>by</w:t>
-      </w:r>
-      <w:proofErr w:type="spellEnd"/>
-      <w:r>
-        <w:t xml:space="preserve"> done by introducing randomness. As I mentioned previously, there were two ideas offered of how to do this; “Variation can be achieved by randomizing the turtle interpretation, the L-system, or both” (</w:t>
-      </w:r>
-      <w:proofErr w:type="spellStart"/>
-      <w:r>
-        <w:t>Prusinkiewicx</w:t>
-      </w:r>
-      <w:proofErr w:type="spellEnd"/>
-      <w:r>
-        <w:t xml:space="preserve">, P and </w:t>
-      </w:r>
-      <w:proofErr w:type="spellStart"/>
-      <w:r>
-        <w:t>Janan</w:t>
-      </w:r>
-      <w:proofErr w:type="spellEnd"/>
-      <w:r>
-        <w:t xml:space="preserve">, J, 1992). </w:t>
+        <w:t xml:space="preserve">By using this ruleset, I could create a branching network of roads, however, it would be the same every time. For this reason, I wanted to add some variation into my L-system, this could by done by introducing randomness. As I mentioned previously, there were two ideas offered of how to do this; “Variation can be achieved by randomizing the turtle interpretation, the L-system, or both” (Prusinkiewicx, P and Janan, J, 1992). </w:t>
       </w:r>
     </w:p>
     <w:p>
@@ -284,15 +223,7 @@
         <w:t>I started by implementing the first concept; randomizi</w:t>
       </w:r>
       <w:r>
-        <w:t xml:space="preserve">ng the </w:t>
-      </w:r>
-      <w:proofErr w:type="gramStart"/>
-      <w:r>
-        <w:t>turtles</w:t>
-      </w:r>
-      <w:proofErr w:type="gramEnd"/>
-      <w:r>
-        <w:t xml:space="preserve"> interpretation. </w:t>
+        <w:t xml:space="preserve">ng the turtles interpretation. </w:t>
       </w:r>
       <w:r>
         <w:t xml:space="preserve">I added an extra character, A, to my rule set, which can either rotate the cursor by positive </w:t>
@@ -317,15 +248,7 @@
     </w:p>
     <w:p>
       <w:r>
-        <w:t>Rule: X-&gt;AFX[+</w:t>
-      </w:r>
-      <w:proofErr w:type="gramStart"/>
-      <w:r>
-        <w:t>FX]AFX</w:t>
-      </w:r>
-      <w:proofErr w:type="gramEnd"/>
-      <w:r>
-        <w:t>[-FX]AFRX</w:t>
+        <w:t>Rule: X-&gt;AFX[+FX]AFX[-FX]AFRX</w:t>
       </w:r>
     </w:p>
     <w:p>
@@ -435,28 +358,12 @@
         <w:t xml:space="preserve">Whilst this resulted in the road network looking a little different each </w:t>
       </w:r>
       <w:r>
-        <w:t>time I ran the L-system, the structure of the road network remained the same: Extend forward, branch left, extend forward, branch right, etc. For this reason, I next added an extra random action: I swapped the ‘</w:t>
-      </w:r>
-      <w:proofErr w:type="gramStart"/>
-      <w:r>
-        <w:t>-‘ and</w:t>
-      </w:r>
-      <w:proofErr w:type="gramEnd"/>
-      <w:r>
-        <w:t xml:space="preserve"> ‘+’ characters with ‘~’ which would have a 50% chance of branching either left or right. This resulted in some variation of the structure of the road network:</w:t>
-      </w:r>
-    </w:p>
-    <w:p>
-      <w:r>
-        <w:t>Rule: X-&gt;AFX[~</w:t>
-      </w:r>
-      <w:proofErr w:type="gramStart"/>
-      <w:r>
-        <w:t>FX]AFX</w:t>
-      </w:r>
-      <w:proofErr w:type="gramEnd"/>
-      <w:r>
-        <w:t>[~FX]</w:t>
+        <w:t>time I ran the L-system, the structure of the road network remained the same: Extend forward, branch left, extend forward, branch right, etc. For this reason, I next added an extra random action: I swapped the ‘-‘ and ‘+’ characters with ‘~’ which would have a 50% chance of branching either left or right. This resulted in some variation of the structure of the road network:</w:t>
+      </w:r>
+    </w:p>
+    <w:p>
+      <w:r>
+        <w:t>Rule: X-&gt;AFX[~FX]AFX[~FX]</w:t>
       </w:r>
       <w:r>
         <w:t>AF</w:t>
@@ -601,18 +508,10 @@
     </w:p>
     <w:p/>
     <w:p/>
-    <w:p/>
-    <w:p>
-      <w:r>
-        <w:t xml:space="preserve">Currently, </w:t>
-      </w:r>
-      <w:proofErr w:type="gramStart"/>
-      <w:r>
-        <w:t>due to the fact that</w:t>
-      </w:r>
-      <w:proofErr w:type="gramEnd"/>
-      <w:r>
-        <w:t xml:space="preserve"> the L-systems are being interpreted and drawn with turtle graphics, there is no checking for global </w:t>
+    <w:p>
+      <w:r>
+        <w:lastRenderedPageBreak/>
+        <w:t xml:space="preserve">Currently, due to the fact that the L-systems are being interpreted and drawn with turtle graphics, there is no checking for global </w:t>
       </w:r>
       <w:r>
         <w:t>goals</w:t>
@@ -621,23 +520,7 @@
         <w:t xml:space="preserve"> or local constraints. </w:t>
       </w:r>
       <w:r>
-        <w:t>Global goals and local constraints are rules by which the l-system abide (</w:t>
-      </w:r>
-      <w:proofErr w:type="spellStart"/>
-      <w:r>
-        <w:t>Ilangovan</w:t>
-      </w:r>
-      <w:proofErr w:type="spellEnd"/>
-      <w:r>
-        <w:t xml:space="preserve">, K, P, 2009), (Kelly, G and </w:t>
-      </w:r>
-      <w:proofErr w:type="spellStart"/>
-      <w:r>
-        <w:t>McCave</w:t>
-      </w:r>
-      <w:proofErr w:type="spellEnd"/>
-      <w:r>
-        <w:t xml:space="preserve">, H, 2006), (Parish, Y I H and Muller, P, 2001).  A local constraint common in road generation is that any roads that would intersect each other instead join to create a junction. </w:t>
+        <w:t xml:space="preserve">Global goals and local constraints are rules by which the l-system abide (Ilangovan, K, P, 2009), (Kelly, G and McCave, H, 2006), (Parish, Y I H and Muller, P, 2001).  A local constraint common in road generation is that any roads that would intersect each other instead join to create a junction. </w:t>
       </w:r>
     </w:p>
     <w:p>
@@ -709,15 +592,7 @@
     </w:p>
     <w:p>
       <w:r>
-        <w:t xml:space="preserve">In order to implement </w:t>
-      </w:r>
-      <w:proofErr w:type="gramStart"/>
-      <w:r>
-        <w:t>this</w:t>
-      </w:r>
-      <w:proofErr w:type="gramEnd"/>
-      <w:r>
-        <w:t xml:space="preserve"> I had to make some large changes </w:t>
+        <w:t xml:space="preserve">In order to implement this I had to make some large changes </w:t>
       </w:r>
       <w:r>
         <w:t xml:space="preserve">and swap from using a turtle graphics system. </w:t>
@@ -729,47 +604,47 @@
         <w:t xml:space="preserve">I implemented my own adaptation of a turtle graphics system, </w:t>
       </w:r>
       <w:r>
-        <w:t xml:space="preserve">to do this I created my own class </w:t>
-      </w:r>
-      <w:proofErr w:type="spellStart"/>
-      <w:r>
-        <w:t>RoadTurtle</w:t>
-      </w:r>
-      <w:proofErr w:type="spellEnd"/>
-      <w:r>
-        <w:t xml:space="preserve">, and a new Road class. This system was </w:t>
-      </w:r>
-      <w:proofErr w:type="gramStart"/>
-      <w:r>
-        <w:t>similar to</w:t>
-      </w:r>
-      <w:proofErr w:type="gramEnd"/>
-      <w:r>
-        <w:t xml:space="preserve"> turtle graphics, however focused on creating Road objects as opposed to drawing lines. Because each road now knew information such as what road it is branching </w:t>
-      </w:r>
-      <w:proofErr w:type="gramStart"/>
-      <w:r>
-        <w:t>off of</w:t>
-      </w:r>
-      <w:proofErr w:type="gramEnd"/>
-      <w:r>
-        <w:t xml:space="preserve"> and its physical location, I could abide now add in behaviour to ensure that roads were all abiding by local constraints (for example, roads would not directly cross over each other, they would instead create a crossing).  </w:t>
-      </w:r>
-    </w:p>
-    <w:p/>
-    <w:p/>
-    <w:p/>
-    <w:p/>
-    <w:p/>
-    <w:p>
-      <w:r>
-        <w:lastRenderedPageBreak/>
-        <w:t>Afters some tweaking and refining it draws and displays identical to the turtle graphics system, however this implementation is greatly improved because all required information is stored appropriately in each road object, meaning that local constraints can be applied to the road network.</w:t>
+        <w:t xml:space="preserve">to do this I created my own class RoadTurtle, and a new Road class. This system was similar to turtle graphics, however focused on creating Road objects as opposed to drawing lines. Because each road now knew information such as what road it is branching off of and its physical location, I could abide now add in behaviour to ensure that roads were all abiding by local constraints (for example, roads would not directly cross over each other, they would instead create a crossing).  </w:t>
+      </w:r>
+    </w:p>
+    <w:p>
+      <w:r>
+        <w:t>// @@ EXPLAIN IMPLEMENTATION DETAILS //</w:t>
+      </w:r>
+    </w:p>
+    <w:p>
+      <w:r>
+        <w:t>// HERE ARE THE HEADERS FOR THE CLASSES I MADE</w:t>
+      </w:r>
+    </w:p>
+    <w:p>
+      <w:r>
+        <w:t>// EXPLAIN LOGIC</w:t>
+      </w:r>
+    </w:p>
+    <w:p>
+      <w:r>
+        <w:t>//</w:t>
+      </w:r>
+    </w:p>
+    <w:p/>
+    <w:p/>
+    <w:p/>
+    <w:p/>
+    <w:p>
+      <w:r>
+        <w:t>Afters some tweaking and refining it draws and displays identical to the turtle graphics system, however this implementation is greatly improved because all required information is stored appropriately in each road object</w:t>
+      </w:r>
+      <w:r>
+        <w:t>.</w:t>
       </w:r>
     </w:p>
     <w:p>
       <w:pPr>
         <w:jc w:val="center"/>
+        <w:rPr>
+          <w:i/>
+        </w:rPr>
       </w:pPr>
       <w:r>
         <w:rPr>
@@ -822,29 +697,173 @@
       </w:r>
     </w:p>
     <w:p>
+      <w:r>
+        <w:t>This means that local constraints can be applied to the road network.</w:t>
+      </w:r>
+    </w:p>
+    <w:p/>
+    <w:p>
+      <w:r>
+        <w:t>/// @@ LOCAL CONSTRAINTS ATEMPT @@ //</w:t>
+      </w:r>
+    </w:p>
+    <w:p>
+      <w:r>
+        <w:t xml:space="preserve">I had </w:t>
+      </w:r>
+      <w:r>
+        <w:t xml:space="preserve">attempted to join roads that would </w:t>
+      </w:r>
+      <w:r>
+        <w:t>have otherwise</w:t>
+      </w:r>
+      <w:r>
+        <w:t xml:space="preserve"> </w:t>
+      </w:r>
+      <w:r>
+        <w:t>intersected</w:t>
+      </w:r>
+      <w:r>
+        <w:t xml:space="preserve">, this is a </w:t>
+      </w:r>
+      <w:r>
+        <w:t xml:space="preserve">common </w:t>
+      </w:r>
+      <w:r>
+        <w:t xml:space="preserve">local constraint </w:t>
+      </w:r>
+      <w:r>
+        <w:t>in L systems (</w:t>
+      </w:r>
+      <w:r>
+        <w:t>@@</w:t>
+      </w:r>
+      <w:r>
+        <w:t>REFFERENCES HERE</w:t>
+      </w:r>
+      <w:r>
+        <w:t>@@</w:t>
+      </w:r>
+      <w:r>
+        <w:t xml:space="preserve">). I attempted to implement this by, whenever I extend a road forward, </w:t>
+      </w:r>
+      <w:r>
+        <w:t xml:space="preserve">checking all other roads to see if the road being extended is </w:t>
+      </w:r>
+      <w:r>
+        <w:t xml:space="preserve">within a certain distance of this road, if </w:t>
+      </w:r>
+      <w:r>
+        <w:t>it</w:t>
+      </w:r>
+      <w:r>
+        <w:t xml:space="preserve"> </w:t>
+      </w:r>
+      <w:r>
+        <w:t>is</w:t>
+      </w:r>
+      <w:r>
+        <w:t>; I join the ro</w:t>
+      </w:r>
+      <w:r>
+        <w:t xml:space="preserve">ad I am extending to the road it is </w:t>
+      </w:r>
+      <w:r>
+        <w:t xml:space="preserve">near, this creates </w:t>
+      </w:r>
+      <w:r>
+        <w:t>a junction</w:t>
+      </w:r>
+      <w:r>
+        <w:t xml:space="preserve"> and joins the road network together more. </w:t>
+      </w:r>
+    </w:p>
+    <w:p>
+      <w:r>
+        <w:t>I</w:t>
+      </w:r>
+      <w:r>
+        <w:t xml:space="preserve"> was unsuccessful in implementing this, I feel I did not take the best approach. My approach resulted in my checking every other road every time I extended a road forward and this </w:t>
+      </w:r>
+      <w:r>
+        <w:t xml:space="preserve">became largely costly. </w:t>
+      </w:r>
+    </w:p>
+    <w:p>
+      <w:r>
+        <w:t xml:space="preserve">I suspect there are ways I can improve this implementation, I can separate the world space to ensure I am only checking roads in a similar area to mine, as in higher generations I am checking upwards of two thousand roads, when less than five percent of those roads are necessary to check. </w:t>
+      </w:r>
+    </w:p>
+    <w:p>
+      <w:r>
+        <w:t>///</w:t>
+      </w:r>
+    </w:p>
+    <w:p/>
+    <w:p/>
+    <w:p/>
+    <w:p/>
+    <w:p/>
+    <w:p/>
+    <w:p>
+      <w:r>
+        <w:t>///</w:t>
+      </w:r>
+      <w:r>
+        <w:t xml:space="preserve"> @@ ADDING NEW RULES FOR MINOR ROADS ATTEMPT @@ ///</w:t>
+      </w:r>
+    </w:p>
+    <w:p>
+      <w:r>
+        <w:t>Currently, all roads followed the same rule, and thus there was no distinction between major and minor roads. I experimented and created different rulesets so that minor roads and major roads would have different characteristics.</w:t>
+      </w:r>
+    </w:p>
+    <w:p>
+      <w:r>
+        <w:t>My intention was that minor roads would branch off of the major road and these roads would make up a majority of the city, this is common (@@REFFERENCES@@)</w:t>
+      </w:r>
+    </w:p>
+    <w:p>
+      <w:r>
+        <w:t>@@ EXAMPLES OF RULE SETS USED</w:t>
+      </w:r>
+    </w:p>
+    <w:p>
+      <w:r>
+        <w:t>@@ IMAGES OF THEIR OUTCOME</w:t>
+      </w:r>
+    </w:p>
+    <w:p>
+      <w:r>
+        <w:t>///</w:t>
+      </w:r>
+    </w:p>
+    <w:p/>
+    <w:p>
+      <w:r>
+        <w:t>// @@@ TALK ABOUT HOW I PRUNED ROADS THAT WERE TOO SHORT</w:t>
+      </w:r>
+    </w:p>
+    <w:p>
+      <w:r>
+        <w:t>//</w:t>
+      </w:r>
+    </w:p>
+    <w:p>
+      <w:r>
+        <w:t>I ADDED METHODS TO CHECK X, SO NOW Y… BECAUSE Z…</w:t>
+      </w:r>
+    </w:p>
+    <w:p>
+      <w:r>
+        <w:t>NOW ROADS THAT ARE TOO SHORT ARE NICE INCLUDED IN THE TURTLES FINAL LIST OF ROADS</w:t>
+      </w:r>
       <w:bookmarkStart w:id="0" w:name="_GoBack"/>
       <w:bookmarkEnd w:id="0"/>
     </w:p>
-    <w:p/>
-    <w:p/>
-    <w:p/>
-    <w:p/>
-    <w:p>
-      <w:r>
-        <w:t>///</w:t>
-      </w:r>
-    </w:p>
-    <w:p>
-      <w:r>
-        <w:t>Currently, all roads followed the same rule, and thus there was no distinction between major and minor roads. I experimented and created different rulesets so that minor roads and major roads would have different</w:t>
-      </w:r>
-      <w:r>
-        <w:t xml:space="preserve"> characteristics.</w:t>
-      </w:r>
-    </w:p>
-    <w:p>
-      <w:r>
-        <w:t>///</w:t>
+    <w:p>
+      <w:r>
+        <w:t>//</w:t>
       </w:r>
     </w:p>
     <w:p/>
@@ -856,11 +875,7 @@
         <w:t>Evaluation:</w:t>
       </w:r>
     </w:p>
-    <w:p>
-      <w:pPr>
-        <w:jc w:val="center"/>
-      </w:pPr>
-    </w:p>
+    <w:p/>
     <w:p/>
     <w:p/>
     <w:p>
@@ -883,23 +898,13 @@
           <w:szCs w:val="22"/>
         </w:rPr>
       </w:pPr>
-      <w:proofErr w:type="spellStart"/>
-      <w:r>
-        <w:rPr>
-          <w:rFonts w:asciiTheme="minorHAnsi" w:hAnsiTheme="minorHAnsi"/>
-          <w:sz w:val="22"/>
-          <w:szCs w:val="22"/>
-        </w:rPr>
-        <w:t>GameDevStackExchange</w:t>
-      </w:r>
-      <w:proofErr w:type="spellEnd"/>
-      <w:r>
-        <w:rPr>
-          <w:rFonts w:asciiTheme="minorHAnsi" w:hAnsiTheme="minorHAnsi"/>
-          <w:sz w:val="22"/>
-          <w:szCs w:val="22"/>
-        </w:rPr>
-        <w:t xml:space="preserve"> (2014). Using L-Systems to procedurally generate cities. (22 October 2014) [Online] Available at: </w:t>
+      <w:r>
+        <w:rPr>
+          <w:rFonts w:asciiTheme="minorHAnsi" w:hAnsiTheme="minorHAnsi"/>
+          <w:sz w:val="22"/>
+          <w:szCs w:val="22"/>
+        </w:rPr>
+        <w:t>GameDevStackExchange (2014). Using L-Systems to procedurally generate cities. (22 October 2014) [Online] Available at: </w:t>
       </w:r>
       <w:hyperlink r:id="rId13" w:history="1">
         <w:r>
@@ -1015,59 +1020,13 @@
           <w:szCs w:val="22"/>
         </w:rPr>
       </w:pPr>
-      <w:proofErr w:type="spellStart"/>
-      <w:r>
-        <w:rPr>
-          <w:rFonts w:asciiTheme="minorHAnsi" w:hAnsiTheme="minorHAnsi"/>
-          <w:sz w:val="22"/>
-          <w:szCs w:val="22"/>
-        </w:rPr>
-        <w:t>Ilangovan</w:t>
-      </w:r>
-      <w:proofErr w:type="spellEnd"/>
-      <w:r>
-        <w:rPr>
-          <w:rFonts w:asciiTheme="minorHAnsi" w:hAnsiTheme="minorHAnsi"/>
-          <w:sz w:val="22"/>
-          <w:szCs w:val="22"/>
-        </w:rPr>
-        <w:t xml:space="preserve">, K, P. (2009) Procedural City </w:t>
-      </w:r>
-      <w:proofErr w:type="spellStart"/>
-      <w:r>
-        <w:rPr>
-          <w:rFonts w:asciiTheme="minorHAnsi" w:hAnsiTheme="minorHAnsi"/>
-          <w:sz w:val="22"/>
-          <w:szCs w:val="22"/>
-        </w:rPr>
-        <w:t>Generaror</w:t>
-      </w:r>
-      <w:proofErr w:type="spellEnd"/>
-      <w:r>
-        <w:rPr>
-          <w:rFonts w:asciiTheme="minorHAnsi" w:hAnsiTheme="minorHAnsi"/>
-          <w:sz w:val="22"/>
-          <w:szCs w:val="22"/>
-        </w:rPr>
-        <w:t xml:space="preserve">, MSc </w:t>
-      </w:r>
-      <w:proofErr w:type="spellStart"/>
-      <w:r>
-        <w:rPr>
-          <w:rFonts w:asciiTheme="minorHAnsi" w:hAnsiTheme="minorHAnsi"/>
-          <w:sz w:val="22"/>
-          <w:szCs w:val="22"/>
-        </w:rPr>
-        <w:t>thesus</w:t>
-      </w:r>
-      <w:proofErr w:type="spellEnd"/>
-      <w:r>
-        <w:rPr>
-          <w:rFonts w:asciiTheme="minorHAnsi" w:hAnsiTheme="minorHAnsi"/>
-          <w:sz w:val="22"/>
-          <w:szCs w:val="22"/>
-        </w:rPr>
-        <w:t>, Bournemouth University. Available at: </w:t>
+      <w:r>
+        <w:rPr>
+          <w:rFonts w:asciiTheme="minorHAnsi" w:hAnsiTheme="minorHAnsi"/>
+          <w:sz w:val="22"/>
+          <w:szCs w:val="22"/>
+        </w:rPr>
+        <w:t>Ilangovan, K, P. (2009) Procedural City Generaror, MSc thesus, Bournemouth University. Available at: </w:t>
       </w:r>
       <w:hyperlink r:id="rId14" w:history="1">
         <w:r>
@@ -1138,25 +1097,7 @@
           <w:sz w:val="22"/>
           <w:szCs w:val="22"/>
         </w:rPr>
-        <w:t xml:space="preserve">Kelly, G. </w:t>
-      </w:r>
-      <w:proofErr w:type="spellStart"/>
-      <w:r>
-        <w:rPr>
-          <w:rFonts w:asciiTheme="minorHAnsi" w:hAnsiTheme="minorHAnsi"/>
-          <w:sz w:val="22"/>
-          <w:szCs w:val="22"/>
-        </w:rPr>
-        <w:t>Mccave</w:t>
-      </w:r>
-      <w:proofErr w:type="spellEnd"/>
-      <w:r>
-        <w:rPr>
-          <w:rFonts w:asciiTheme="minorHAnsi" w:hAnsiTheme="minorHAnsi"/>
-          <w:sz w:val="22"/>
-          <w:szCs w:val="22"/>
-        </w:rPr>
-        <w:t>, H. (2006). “A Survey of Procedural Techniques for City Generation”. In ITB Journal, No. 14.</w:t>
+        <w:t>Kelly, G. Mccave, H. (2006). “A Survey of Procedural Techniques for City Generation”. In ITB Journal, No. 14.</w:t>
       </w:r>
     </w:p>
     <w:p>
@@ -1177,43 +1118,8 @@
           <w:sz w:val="22"/>
           <w:szCs w:val="22"/>
         </w:rPr>
-        <w:t xml:space="preserve">Parish, Y, I, H. Muller, Pascal. (2001). “Procedural </w:t>
-      </w:r>
-      <w:proofErr w:type="spellStart"/>
-      <w:r>
-        <w:rPr>
-          <w:rFonts w:asciiTheme="minorHAnsi" w:hAnsiTheme="minorHAnsi"/>
-          <w:sz w:val="22"/>
-          <w:szCs w:val="22"/>
-        </w:rPr>
-        <w:t>modeling</w:t>
-      </w:r>
-      <w:proofErr w:type="spellEnd"/>
-      <w:r>
-        <w:rPr>
-          <w:rFonts w:asciiTheme="minorHAnsi" w:hAnsiTheme="minorHAnsi"/>
-          <w:sz w:val="22"/>
-          <w:szCs w:val="22"/>
-        </w:rPr>
-        <w:t xml:space="preserve"> of cities”. In Proceedings of the 28th annual conference on Computer graphics and interactive techniques (SIGGRAPH ’01). </w:t>
-      </w:r>
-      <w:proofErr w:type="spellStart"/>
-      <w:r>
-        <w:rPr>
-          <w:rFonts w:asciiTheme="minorHAnsi" w:hAnsiTheme="minorHAnsi"/>
-          <w:sz w:val="22"/>
-          <w:szCs w:val="22"/>
-        </w:rPr>
-        <w:t>Acm</w:t>
-      </w:r>
-      <w:proofErr w:type="spellEnd"/>
-      <w:r>
-        <w:rPr>
-          <w:rFonts w:asciiTheme="minorHAnsi" w:hAnsiTheme="minorHAnsi"/>
-          <w:sz w:val="22"/>
-          <w:szCs w:val="22"/>
-        </w:rPr>
-        <w:t>, New York, NY, USA, 301 – 308.</w:t>
+        <w:lastRenderedPageBreak/>
+        <w:t>Parish, Y, I, H. Muller, Pascal. (2001). “Procedural modeling of cities”. In Proceedings of the 28th annual conference on Computer graphics and interactive techniques (SIGGRAPH ’01). Acm, New York, NY, USA, 301 – 308.</w:t>
       </w:r>
     </w:p>
     <w:p>
@@ -1228,59 +1134,13 @@
           <w:szCs w:val="22"/>
         </w:rPr>
       </w:pPr>
-      <w:proofErr w:type="spellStart"/>
-      <w:r>
-        <w:rPr>
-          <w:rFonts w:asciiTheme="minorHAnsi" w:hAnsiTheme="minorHAnsi"/>
-          <w:sz w:val="22"/>
-          <w:szCs w:val="22"/>
-        </w:rPr>
-        <w:t>Prusinkiewicx</w:t>
-      </w:r>
-      <w:proofErr w:type="spellEnd"/>
-      <w:r>
-        <w:rPr>
-          <w:rFonts w:asciiTheme="minorHAnsi" w:hAnsiTheme="minorHAnsi"/>
-          <w:sz w:val="22"/>
-          <w:szCs w:val="22"/>
-        </w:rPr>
-        <w:t xml:space="preserve">, P. and </w:t>
-      </w:r>
-      <w:proofErr w:type="spellStart"/>
-      <w:r>
-        <w:rPr>
-          <w:rFonts w:asciiTheme="minorHAnsi" w:hAnsiTheme="minorHAnsi"/>
-          <w:sz w:val="22"/>
-          <w:szCs w:val="22"/>
-        </w:rPr>
-        <w:t>Janan</w:t>
-      </w:r>
-      <w:proofErr w:type="spellEnd"/>
-      <w:r>
-        <w:rPr>
-          <w:rFonts w:asciiTheme="minorHAnsi" w:hAnsiTheme="minorHAnsi"/>
-          <w:sz w:val="22"/>
-          <w:szCs w:val="22"/>
-        </w:rPr>
-        <w:t>, J. (1992). “</w:t>
-      </w:r>
-      <w:proofErr w:type="spellStart"/>
-      <w:r>
-        <w:rPr>
-          <w:rFonts w:asciiTheme="minorHAnsi" w:hAnsiTheme="minorHAnsi"/>
-          <w:sz w:val="22"/>
-          <w:szCs w:val="22"/>
-        </w:rPr>
-        <w:t>Lindenmayer</w:t>
-      </w:r>
-      <w:proofErr w:type="spellEnd"/>
-      <w:r>
-        <w:rPr>
-          <w:rFonts w:asciiTheme="minorHAnsi" w:hAnsiTheme="minorHAnsi"/>
-          <w:sz w:val="22"/>
-          <w:szCs w:val="22"/>
-        </w:rPr>
-        <w:t xml:space="preserve"> systems, fractals, and plants.” New York, N.Y.: Springer-Verlag.</w:t>
+      <w:r>
+        <w:rPr>
+          <w:rFonts w:asciiTheme="minorHAnsi" w:hAnsiTheme="minorHAnsi"/>
+          <w:sz w:val="22"/>
+          <w:szCs w:val="22"/>
+        </w:rPr>
+        <w:t>Prusinkiewicx, P. and Janan, J. (1992). “Lindenmayer systems, fractals, and plants.” New York, N.Y.: Springer-Verlag.</w:t>
       </w:r>
     </w:p>
     <w:p>
@@ -1295,23 +1155,13 @@
           <w:szCs w:val="22"/>
         </w:rPr>
       </w:pPr>
-      <w:proofErr w:type="spellStart"/>
-      <w:r>
-        <w:rPr>
-          <w:rFonts w:asciiTheme="minorHAnsi" w:hAnsiTheme="minorHAnsi"/>
-          <w:sz w:val="22"/>
-          <w:szCs w:val="22"/>
-        </w:rPr>
-        <w:t>Tmwhere</w:t>
-      </w:r>
-      <w:proofErr w:type="spellEnd"/>
-      <w:r>
-        <w:rPr>
-          <w:rFonts w:asciiTheme="minorHAnsi" w:hAnsiTheme="minorHAnsi"/>
-          <w:sz w:val="22"/>
-          <w:szCs w:val="22"/>
-        </w:rPr>
-        <w:t xml:space="preserve"> (Date unknown) </w:t>
+      <w:r>
+        <w:rPr>
+          <w:rFonts w:asciiTheme="minorHAnsi" w:hAnsiTheme="minorHAnsi"/>
+          <w:sz w:val="22"/>
+          <w:szCs w:val="22"/>
+        </w:rPr>
+        <w:t xml:space="preserve">Tmwhere (Date unknown) </w:t>
       </w:r>
       <w:r>
         <w:rPr>
@@ -1347,25 +1197,7 @@
           <w:sz w:val="22"/>
           <w:szCs w:val="22"/>
         </w:rPr>
-        <w:t xml:space="preserve"> [Date of access: 28 </w:t>
-      </w:r>
-      <w:proofErr w:type="spellStart"/>
-      <w:r>
-        <w:rPr>
-          <w:rFonts w:asciiTheme="minorHAnsi" w:hAnsiTheme="minorHAnsi"/>
-          <w:sz w:val="22"/>
-          <w:szCs w:val="22"/>
-        </w:rPr>
-        <w:t>october</w:t>
-      </w:r>
-      <w:proofErr w:type="spellEnd"/>
-      <w:r>
-        <w:rPr>
-          <w:rFonts w:asciiTheme="minorHAnsi" w:hAnsiTheme="minorHAnsi"/>
-          <w:sz w:val="22"/>
-          <w:szCs w:val="22"/>
-        </w:rPr>
-        <w:t xml:space="preserve"> 2017]</w:t>
+        <w:t xml:space="preserve"> [Date of access: 28 october 2017]</w:t>
       </w:r>
     </w:p>
     <w:p/>
@@ -1502,6 +1334,7 @@
     <w:lsdException w:name="HTML Sample" w:semiHidden="1" w:unhideWhenUsed="1"/>
     <w:lsdException w:name="HTML Typewriter" w:semiHidden="1" w:unhideWhenUsed="1"/>
     <w:lsdException w:name="HTML Variable" w:semiHidden="1" w:unhideWhenUsed="1"/>
+    <w:lsdException w:name="Normal Table" w:semiHidden="1" w:unhideWhenUsed="1"/>
     <w:lsdException w:name="annotation subject" w:semiHidden="1" w:unhideWhenUsed="1"/>
     <w:lsdException w:name="No List" w:semiHidden="1" w:unhideWhenUsed="1"/>
     <w:lsdException w:name="Outline List 1" w:semiHidden="1" w:unhideWhenUsed="1"/>
@@ -1548,8 +1381,10 @@
     <w:lsdException w:name="Table Subtle 2" w:semiHidden="1" w:unhideWhenUsed="1"/>
     <w:lsdException w:name="Table Web 1" w:semiHidden="1" w:unhideWhenUsed="1"/>
     <w:lsdException w:name="Table Web 2" w:semiHidden="1" w:unhideWhenUsed="1"/>
+    <w:lsdException w:name="Table Web 3" w:semiHidden="1" w:unhideWhenUsed="1"/>
     <w:lsdException w:name="Balloon Text" w:semiHidden="1" w:unhideWhenUsed="1"/>
     <w:lsdException w:name="Table Grid" w:uiPriority="39"/>
+    <w:lsdException w:name="Table Theme" w:semiHidden="1" w:unhideWhenUsed="1"/>
     <w:lsdException w:name="Placeholder Text" w:semiHidden="1"/>
     <w:lsdException w:name="No Spacing" w:uiPriority="1" w:qFormat="1"/>
     <w:lsdException w:name="Light Shading" w:uiPriority="60"/>

</xml_diff>

<commit_message>
Attempted further major roads, wrote blog post.
</commit_message>
<xml_diff>
--- a/currentBlogPost.docx
+++ b/currentBlogPost.docx
@@ -30,15 +30,7 @@
         <w:t>After looking at</w:t>
       </w:r>
       <w:r>
-        <w:t xml:space="preserve"> (</w:t>
-      </w:r>
-      <w:proofErr w:type="spellStart"/>
-      <w:r>
-        <w:t>GameDevStackExchange</w:t>
-      </w:r>
-      <w:proofErr w:type="spellEnd"/>
-      <w:r>
-        <w:t>, 2014) I created a simple ruleset:</w:t>
+        <w:t xml:space="preserve"> (GameDevStackExchange, 2014) I created a simple ruleset:</w:t>
       </w:r>
     </w:p>
     <w:p>
@@ -48,28 +40,12 @@
     </w:p>
     <w:p>
       <w:r>
-        <w:t>Rule: X-&gt;F[+</w:t>
-      </w:r>
-      <w:proofErr w:type="gramStart"/>
-      <w:r>
-        <w:t>F]F</w:t>
-      </w:r>
-      <w:proofErr w:type="gramEnd"/>
-      <w:r>
-        <w:t>[-F]F</w:t>
-      </w:r>
-    </w:p>
-    <w:p>
-      <w:r>
-        <w:t xml:space="preserve">This created a single road with two roads branching </w:t>
-      </w:r>
-      <w:proofErr w:type="gramStart"/>
-      <w:r>
-        <w:t>off of</w:t>
-      </w:r>
-      <w:proofErr w:type="gramEnd"/>
-      <w:r>
-        <w:t xml:space="preserve"> it, one on each side:</w:t>
+        <w:t>Rule: X-&gt;F[+F]F[-F]F</w:t>
+      </w:r>
+    </w:p>
+    <w:p>
+      <w:r>
+        <w:t>This created a single road with two roads branching off of it, one on each side:</w:t>
       </w:r>
     </w:p>
     <w:p>
@@ -147,29 +123,16 @@
     </w:p>
     <w:p>
       <w:r>
-        <w:t xml:space="preserve">From here, I could adapt the rule set to allow for roads to branch </w:t>
-      </w:r>
-      <w:proofErr w:type="gramStart"/>
-      <w:r>
-        <w:t>off of</w:t>
-      </w:r>
-      <w:proofErr w:type="gramEnd"/>
-      <w:r>
-        <w:t xml:space="preserve"> the branches themselves, and so on:</w:t>
-      </w:r>
-    </w:p>
-    <w:p>
-      <w:r>
-        <w:t>Rule: X-&gt;F[+</w:t>
-      </w:r>
-      <w:proofErr w:type="gramStart"/>
-      <w:r>
-        <w:t>FX]F</w:t>
+        <w:t>From here, I could adapt the rule set to allow for roads to branch off of the branches themselves, and so on:</w:t>
+      </w:r>
+    </w:p>
+    <w:p>
+      <w:r>
+        <w:t>Rule: X-&gt;F[+FX]F</w:t>
       </w:r>
       <w:r>
         <w:t>X</w:t>
       </w:r>
-      <w:proofErr w:type="gramEnd"/>
       <w:r>
         <w:t>[-FX]F</w:t>
       </w:r>
@@ -252,31 +215,7 @@
     <w:p>
       <w:r>
         <w:lastRenderedPageBreak/>
-        <w:t xml:space="preserve">By using this ruleset, I could create a branching network of roads, however, it would be the same every time. For this reason, I wanted to add some variation into my L-system, this could </w:t>
-      </w:r>
-      <w:proofErr w:type="spellStart"/>
-      <w:r>
-        <w:t>by</w:t>
-      </w:r>
-      <w:proofErr w:type="spellEnd"/>
-      <w:r>
-        <w:t xml:space="preserve"> done by introducing randomness. As I mentioned previously, there were two ideas offered of how to do this; “Variation can be achieved by randomizing the turtle interpretation, the L-system, or both” (</w:t>
-      </w:r>
-      <w:proofErr w:type="spellStart"/>
-      <w:r>
-        <w:t>Prusinkiewicx</w:t>
-      </w:r>
-      <w:proofErr w:type="spellEnd"/>
-      <w:r>
-        <w:t xml:space="preserve">, P and </w:t>
-      </w:r>
-      <w:proofErr w:type="spellStart"/>
-      <w:r>
-        <w:t>Janan</w:t>
-      </w:r>
-      <w:proofErr w:type="spellEnd"/>
-      <w:r>
-        <w:t xml:space="preserve">, J, 1992). </w:t>
+        <w:t xml:space="preserve">By using this ruleset, I could create a branching network of roads, however, it would be the same every time. For this reason, I wanted to add some variation into my L-system, this could by done by introducing randomness. As I mentioned previously, there were two ideas offered of how to do this; “Variation can be achieved by randomizing the turtle interpretation, the L-system, or both” (Prusinkiewicx, P and Janan, J, 1992). </w:t>
       </w:r>
     </w:p>
     <w:p>
@@ -284,15 +223,7 @@
         <w:t>I started by implementing the first concept; randomizi</w:t>
       </w:r>
       <w:r>
-        <w:t xml:space="preserve">ng the </w:t>
-      </w:r>
-      <w:proofErr w:type="gramStart"/>
-      <w:r>
-        <w:t>turtles</w:t>
-      </w:r>
-      <w:proofErr w:type="gramEnd"/>
-      <w:r>
-        <w:t xml:space="preserve"> interpretation. </w:t>
+        <w:t xml:space="preserve">ng the turtles interpretation. </w:t>
       </w:r>
       <w:r>
         <w:t xml:space="preserve">I added an extra character, A, to my rule set, which can either rotate the cursor by positive </w:t>
@@ -317,15 +248,7 @@
     </w:p>
     <w:p>
       <w:r>
-        <w:t>Rule: X-&gt;AFX[+</w:t>
-      </w:r>
-      <w:proofErr w:type="gramStart"/>
-      <w:r>
-        <w:t>FX]AFX</w:t>
-      </w:r>
-      <w:proofErr w:type="gramEnd"/>
-      <w:r>
-        <w:t>[-FX]AFRX</w:t>
+        <w:t>Rule: X-&gt;AFX[+FX]AFX[-FX]AFRX</w:t>
       </w:r>
     </w:p>
     <w:p>
@@ -435,28 +358,12 @@
         <w:t xml:space="preserve">Whilst this resulted in the road network looking a little different each </w:t>
       </w:r>
       <w:r>
-        <w:t>time I ran the L-system, the structure of the road network remained the same: Extend forward, branch left, extend forward, branch right, etc. For this reason, I next added an extra random action: I swapped the ‘</w:t>
-      </w:r>
-      <w:proofErr w:type="gramStart"/>
-      <w:r>
-        <w:t>-‘ and</w:t>
-      </w:r>
-      <w:proofErr w:type="gramEnd"/>
-      <w:r>
-        <w:t xml:space="preserve"> ‘+’ characters with ‘~’ which would have a 50% chance of branching either left or right. This resulted in some variation of the structure of the road network:</w:t>
-      </w:r>
-    </w:p>
-    <w:p>
-      <w:r>
-        <w:t>Rule: X-&gt;AFX[~</w:t>
-      </w:r>
-      <w:proofErr w:type="gramStart"/>
-      <w:r>
-        <w:t>FX]AFX</w:t>
-      </w:r>
-      <w:proofErr w:type="gramEnd"/>
-      <w:r>
-        <w:t>[~FX]</w:t>
+        <w:t>time I ran the L-system, the structure of the road network remained the same: Extend forward, branch left, extend forward, branch right, etc. For this reason, I next added an extra random action: I swapped the ‘-‘ and ‘+’ characters with ‘~’ which would have a 50% chance of branching either left or right. This resulted in some variation of the structure of the road network:</w:t>
+      </w:r>
+    </w:p>
+    <w:p>
+      <w:r>
+        <w:t>Rule: X-&gt;AFX[~FX]AFX[~FX]</w:t>
       </w:r>
       <w:r>
         <w:t>AF</w:t>
@@ -604,15 +511,7 @@
     <w:p>
       <w:r>
         <w:lastRenderedPageBreak/>
-        <w:t xml:space="preserve">Currently, </w:t>
-      </w:r>
-      <w:proofErr w:type="gramStart"/>
-      <w:r>
-        <w:t>due to the fact that</w:t>
-      </w:r>
-      <w:proofErr w:type="gramEnd"/>
-      <w:r>
-        <w:t xml:space="preserve"> the L-systems are being interpreted and drawn with turtle graphics, there is no checking for global </w:t>
+        <w:t xml:space="preserve">Currently, due to the fact that the L-systems are being interpreted and drawn with turtle graphics, there is no checking for global </w:t>
       </w:r>
       <w:r>
         <w:t>goals</w:t>
@@ -621,23 +520,7 @@
         <w:t xml:space="preserve"> or local constraints. </w:t>
       </w:r>
       <w:r>
-        <w:t>Global goals and local constraints are rules by which the l-system abide (</w:t>
-      </w:r>
-      <w:proofErr w:type="spellStart"/>
-      <w:r>
-        <w:t>Ilangovan</w:t>
-      </w:r>
-      <w:proofErr w:type="spellEnd"/>
-      <w:r>
-        <w:t xml:space="preserve">, K, P, 2009), (Kelly, G and </w:t>
-      </w:r>
-      <w:proofErr w:type="spellStart"/>
-      <w:r>
-        <w:t>McCave</w:t>
-      </w:r>
-      <w:proofErr w:type="spellEnd"/>
-      <w:r>
-        <w:t xml:space="preserve">, H, 2006), (Parish, Y I H and Muller, P, 2001).  A local constraint common in road generation is that any roads that would intersect each other instead join to create a junction. </w:t>
+        <w:t xml:space="preserve">Global goals and local constraints are rules by which the l-system abide (Ilangovan, K, P, 2009), (Kelly, G and McCave, H, 2006), (Parish, Y I H and Muller, P, 2001).  A local constraint common in road generation is that any roads that would intersect each other instead join to create a junction. </w:t>
       </w:r>
     </w:p>
     <w:p>
@@ -709,15 +592,7 @@
     </w:p>
     <w:p>
       <w:r>
-        <w:t xml:space="preserve">In order to implement </w:t>
-      </w:r>
-      <w:proofErr w:type="gramStart"/>
-      <w:r>
-        <w:t>this</w:t>
-      </w:r>
-      <w:proofErr w:type="gramEnd"/>
-      <w:r>
-        <w:t xml:space="preserve"> I had to make some large changes </w:t>
+        <w:t xml:space="preserve">In order to implement this I had to make some large changes </w:t>
       </w:r>
       <w:r>
         <w:t xml:space="preserve">and swap from using a turtle graphics system. </w:t>
@@ -729,31 +604,7 @@
         <w:t xml:space="preserve">I implemented my own adaptation of a turtle graphics system, </w:t>
       </w:r>
       <w:r>
-        <w:t xml:space="preserve">to do this I created my own class </w:t>
-      </w:r>
-      <w:proofErr w:type="spellStart"/>
-      <w:r>
-        <w:t>RoadTurtle</w:t>
-      </w:r>
-      <w:proofErr w:type="spellEnd"/>
-      <w:r>
-        <w:t xml:space="preserve">, and a new Road class. This system was </w:t>
-      </w:r>
-      <w:proofErr w:type="gramStart"/>
-      <w:r>
-        <w:t>similar to</w:t>
-      </w:r>
-      <w:proofErr w:type="gramEnd"/>
-      <w:r>
-        <w:t xml:space="preserve"> turtle graphics, however focused on creating Road objects as opposed to drawing lines. Because each road now knew information such as what road it is branching </w:t>
-      </w:r>
-      <w:proofErr w:type="gramStart"/>
-      <w:r>
-        <w:t>off of</w:t>
-      </w:r>
-      <w:proofErr w:type="gramEnd"/>
-      <w:r>
-        <w:t xml:space="preserve"> and its physical location, I could abide now add in behaviour to ensure that roads were all abiding by local constraints (for example, roads would not directly cross over each other, they would instead create a crossing).  </w:t>
+        <w:t xml:space="preserve">to do this I created my own class RoadTurtle, and a new Road class. This system was similar to turtle graphics, however focused on creating Road objects as opposed to drawing lines. Because each road now knew information such as what road it is branching off of and its physical location, I could abide now add in behaviour to ensure that roads were all abiding by local constraints (for example, roads would not directly cross over each other, they would instead create a crossing).  </w:t>
       </w:r>
     </w:p>
     <w:p>
@@ -969,15 +820,7 @@
     </w:p>
     <w:p>
       <w:r>
-        <w:t xml:space="preserve">My intention was that minor roads would branch </w:t>
-      </w:r>
-      <w:proofErr w:type="gramStart"/>
-      <w:r>
-        <w:t>off of</w:t>
-      </w:r>
-      <w:proofErr w:type="gramEnd"/>
-      <w:r>
-        <w:t xml:space="preserve"> the major road and these roads would make up a majority of the city, this is common (@@REFFERENCES@@)</w:t>
+        <w:t>My intention was that minor roads would branch off of the major road and these roads would make up a majority of the city, this is common (@@REFFERENCES@@)</w:t>
       </w:r>
     </w:p>
     <w:p/>
@@ -996,15 +839,7 @@
     </w:p>
     <w:p>
       <w:r>
-        <w:t>Rule1: X-&gt;AEWX[~</w:t>
-      </w:r>
-      <w:proofErr w:type="gramStart"/>
-      <w:r>
-        <w:t>FQ]AEWX</w:t>
-      </w:r>
-      <w:proofErr w:type="gramEnd"/>
-      <w:r>
-        <w:t>[~FQ]AEWX</w:t>
+        <w:t>Rule1: X-&gt;AEWX[~FQ]AEWX[~FQ]AEWX</w:t>
       </w:r>
       <w:r>
         <w:br/>
@@ -1048,270 +883,91 @@
       <w:r>
         <w:t xml:space="preserve">X, Q and L are simply used to control the growth of the sentence. </w:t>
       </w:r>
+    </w:p>
+    <w:p>
+      <w:r>
+        <w:t>This resulted in the following road network:</w:t>
+      </w:r>
+    </w:p>
+    <w:p>
+      <w:pPr>
+        <w:jc w:val="center"/>
+        <w:rPr>
+          <w:i/>
+        </w:rPr>
+      </w:pPr>
+      <w:r>
+        <w:rPr>
+          <w:i/>
+        </w:rPr>
+        <w:t>Generation 5:</w:t>
+      </w:r>
+      <w:r>
+        <w:br/>
+      </w:r>
+      <w:r>
+        <w:rPr>
+          <w:noProof/>
+        </w:rPr>
+        <w:drawing>
+          <wp:inline distT="0" distB="0" distL="0" distR="0">
+            <wp:extent cx="3336753" cy="2076450"/>
+            <wp:effectExtent l="0" t="0" r="0" b="0"/>
+            <wp:docPr id="2" name="Picture 2"/>
+            <wp:cNvGraphicFramePr>
+              <a:graphicFrameLocks xmlns:a="http://schemas.openxmlformats.org/drawingml/2006/main" noChangeAspect="1"/>
+            </wp:cNvGraphicFramePr>
+            <a:graphic xmlns:a="http://schemas.openxmlformats.org/drawingml/2006/main">
+              <a:graphicData uri="http://schemas.openxmlformats.org/drawingml/2006/picture">
+                <pic:pic xmlns:pic="http://schemas.openxmlformats.org/drawingml/2006/picture">
+                  <pic:nvPicPr>
+                    <pic:cNvPr id="0" name="Picture 1"/>
+                    <pic:cNvPicPr>
+                      <a:picLocks noChangeAspect="1" noChangeArrowheads="1"/>
+                    </pic:cNvPicPr>
+                  </pic:nvPicPr>
+                  <pic:blipFill>
+                    <a:blip r:embed="rId13" cstate="print">
+                      <a:extLst>
+                        <a:ext uri="{28A0092B-C50C-407E-A947-70E740481C1C}">
+                          <a14:useLocalDpi xmlns:a14="http://schemas.microsoft.com/office/drawing/2010/main" val="0"/>
+                        </a:ext>
+                      </a:extLst>
+                    </a:blip>
+                    <a:srcRect/>
+                    <a:stretch>
+                      <a:fillRect/>
+                    </a:stretch>
+                  </pic:blipFill>
+                  <pic:spPr bwMode="auto">
+                    <a:xfrm>
+                      <a:off x="0" y="0"/>
+                      <a:ext cx="3348909" cy="2084014"/>
+                    </a:xfrm>
+                    <a:prstGeom prst="rect">
+                      <a:avLst/>
+                    </a:prstGeom>
+                    <a:noFill/>
+                    <a:ln>
+                      <a:noFill/>
+                    </a:ln>
+                  </pic:spPr>
+                </pic:pic>
+              </a:graphicData>
+            </a:graphic>
+          </wp:inline>
+        </w:drawing>
+      </w:r>
+    </w:p>
+    <w:p>
+      <w:r>
+        <w:t>Whilst the minor roads were now following different patterns, the minor roads were not following the pattern I intended.</w:t>
+      </w:r>
       <w:bookmarkStart w:id="0" w:name="_GoBack"/>
       <w:bookmarkEnd w:id="0"/>
     </w:p>
     <w:p/>
     <w:p/>
-    <w:p>
-      <w:pPr>
-        <w:autoSpaceDE w:val="0"/>
-        <w:autoSpaceDN w:val="0"/>
-        <w:adjustRightInd w:val="0"/>
-        <w:spacing w:after="0" w:line="240" w:lineRule="auto"/>
-        <w:rPr>
-          <w:rFonts w:ascii="Consolas" w:hAnsi="Consolas" w:cs="Consolas"/>
-          <w:color w:val="000000"/>
-          <w:sz w:val="19"/>
-          <w:szCs w:val="19"/>
-        </w:rPr>
-      </w:pPr>
-      <w:r>
-        <w:rPr>
-          <w:rFonts w:ascii="Consolas" w:hAnsi="Consolas" w:cs="Consolas"/>
-          <w:color w:val="000000"/>
-          <w:sz w:val="19"/>
-          <w:szCs w:val="19"/>
-        </w:rPr>
-        <w:tab/>
-      </w:r>
-      <w:proofErr w:type="spellStart"/>
-      <w:proofErr w:type="gramStart"/>
-      <w:r>
-        <w:rPr>
-          <w:rFonts w:ascii="Consolas" w:hAnsi="Consolas" w:cs="Consolas"/>
-          <w:color w:val="000000"/>
-          <w:sz w:val="19"/>
-          <w:szCs w:val="19"/>
-        </w:rPr>
-        <w:t>lsys.AddRule</w:t>
-      </w:r>
-      <w:proofErr w:type="spellEnd"/>
-      <w:proofErr w:type="gramEnd"/>
-      <w:r>
-        <w:rPr>
-          <w:rFonts w:ascii="Consolas" w:hAnsi="Consolas" w:cs="Consolas"/>
-          <w:color w:val="000000"/>
-          <w:sz w:val="19"/>
-          <w:szCs w:val="19"/>
-        </w:rPr>
-        <w:t>(</w:t>
-      </w:r>
-      <w:r>
-        <w:rPr>
-          <w:rFonts w:ascii="Consolas" w:hAnsi="Consolas" w:cs="Consolas"/>
-          <w:color w:val="A31515"/>
-          <w:sz w:val="19"/>
-          <w:szCs w:val="19"/>
-        </w:rPr>
-        <w:t>'X'</w:t>
-      </w:r>
-      <w:r>
-        <w:rPr>
-          <w:rFonts w:ascii="Consolas" w:hAnsi="Consolas" w:cs="Consolas"/>
-          <w:color w:val="000000"/>
-          <w:sz w:val="19"/>
-          <w:szCs w:val="19"/>
-        </w:rPr>
-        <w:t xml:space="preserve">, </w:t>
-      </w:r>
-      <w:r>
-        <w:rPr>
-          <w:rFonts w:ascii="Consolas" w:hAnsi="Consolas" w:cs="Consolas"/>
-          <w:color w:val="A31515"/>
-          <w:sz w:val="19"/>
-          <w:szCs w:val="19"/>
-        </w:rPr>
-        <w:t>"AEWX[~FQ]AEWX[~FQ]AEWX"</w:t>
-      </w:r>
-      <w:r>
-        <w:rPr>
-          <w:rFonts w:ascii="Consolas" w:hAnsi="Consolas" w:cs="Consolas"/>
-          <w:color w:val="000000"/>
-          <w:sz w:val="19"/>
-          <w:szCs w:val="19"/>
-        </w:rPr>
-        <w:t>);</w:t>
-      </w:r>
-    </w:p>
-    <w:p>
-      <w:pPr>
-        <w:autoSpaceDE w:val="0"/>
-        <w:autoSpaceDN w:val="0"/>
-        <w:adjustRightInd w:val="0"/>
-        <w:spacing w:after="0" w:line="240" w:lineRule="auto"/>
-        <w:rPr>
-          <w:rFonts w:ascii="Consolas" w:hAnsi="Consolas" w:cs="Consolas"/>
-          <w:color w:val="000000"/>
-          <w:sz w:val="19"/>
-          <w:szCs w:val="19"/>
-        </w:rPr>
-      </w:pPr>
-    </w:p>
-    <w:p>
-      <w:pPr>
-        <w:autoSpaceDE w:val="0"/>
-        <w:autoSpaceDN w:val="0"/>
-        <w:adjustRightInd w:val="0"/>
-        <w:spacing w:after="0" w:line="240" w:lineRule="auto"/>
-        <w:rPr>
-          <w:rFonts w:ascii="Consolas" w:hAnsi="Consolas" w:cs="Consolas"/>
-          <w:color w:val="000000"/>
-          <w:sz w:val="19"/>
-          <w:szCs w:val="19"/>
-        </w:rPr>
-      </w:pPr>
-      <w:r>
-        <w:rPr>
-          <w:rFonts w:ascii="Consolas" w:hAnsi="Consolas" w:cs="Consolas"/>
-          <w:color w:val="000000"/>
-          <w:sz w:val="19"/>
-          <w:szCs w:val="19"/>
-        </w:rPr>
-        <w:tab/>
-      </w:r>
-      <w:proofErr w:type="spellStart"/>
-      <w:proofErr w:type="gramStart"/>
-      <w:r>
-        <w:rPr>
-          <w:rFonts w:ascii="Consolas" w:hAnsi="Consolas" w:cs="Consolas"/>
-          <w:color w:val="000000"/>
-          <w:sz w:val="19"/>
-          <w:szCs w:val="19"/>
-        </w:rPr>
-        <w:t>lsys.AddRule</w:t>
-      </w:r>
-      <w:proofErr w:type="spellEnd"/>
-      <w:proofErr w:type="gramEnd"/>
-      <w:r>
-        <w:rPr>
-          <w:rFonts w:ascii="Consolas" w:hAnsi="Consolas" w:cs="Consolas"/>
-          <w:color w:val="000000"/>
-          <w:sz w:val="19"/>
-          <w:szCs w:val="19"/>
-        </w:rPr>
-        <w:t>(</w:t>
-      </w:r>
-      <w:r>
-        <w:rPr>
-          <w:rFonts w:ascii="Consolas" w:hAnsi="Consolas" w:cs="Consolas"/>
-          <w:color w:val="A31515"/>
-          <w:sz w:val="19"/>
-          <w:szCs w:val="19"/>
-        </w:rPr>
-        <w:t>'Q'</w:t>
-      </w:r>
-      <w:r>
-        <w:rPr>
-          <w:rFonts w:ascii="Consolas" w:hAnsi="Consolas" w:cs="Consolas"/>
-          <w:color w:val="000000"/>
-          <w:sz w:val="19"/>
-          <w:szCs w:val="19"/>
-        </w:rPr>
-        <w:t xml:space="preserve">, </w:t>
-      </w:r>
-      <w:r>
-        <w:rPr>
-          <w:rFonts w:ascii="Consolas" w:hAnsi="Consolas" w:cs="Consolas"/>
-          <w:color w:val="A31515"/>
-          <w:sz w:val="19"/>
-          <w:szCs w:val="19"/>
-        </w:rPr>
-        <w:t>"E Q [~EE L] Q EE Q [~EE L] Q"</w:t>
-      </w:r>
-      <w:r>
-        <w:rPr>
-          <w:rFonts w:ascii="Consolas" w:hAnsi="Consolas" w:cs="Consolas"/>
-          <w:color w:val="000000"/>
-          <w:sz w:val="19"/>
-          <w:szCs w:val="19"/>
-        </w:rPr>
-        <w:t>);</w:t>
-      </w:r>
-    </w:p>
-    <w:p>
-      <w:pPr>
-        <w:autoSpaceDE w:val="0"/>
-        <w:autoSpaceDN w:val="0"/>
-        <w:adjustRightInd w:val="0"/>
-        <w:spacing w:after="0" w:line="240" w:lineRule="auto"/>
-        <w:rPr>
-          <w:rFonts w:ascii="Consolas" w:hAnsi="Consolas" w:cs="Consolas"/>
-          <w:color w:val="000000"/>
-          <w:sz w:val="19"/>
-          <w:szCs w:val="19"/>
-        </w:rPr>
-      </w:pPr>
-    </w:p>
-    <w:p>
-      <w:r>
-        <w:rPr>
-          <w:rFonts w:ascii="Consolas" w:hAnsi="Consolas" w:cs="Consolas"/>
-          <w:color w:val="000000"/>
-          <w:sz w:val="19"/>
-          <w:szCs w:val="19"/>
-        </w:rPr>
-        <w:tab/>
-      </w:r>
-      <w:proofErr w:type="spellStart"/>
-      <w:proofErr w:type="gramStart"/>
-      <w:r>
-        <w:rPr>
-          <w:rFonts w:ascii="Consolas" w:hAnsi="Consolas" w:cs="Consolas"/>
-          <w:color w:val="000000"/>
-          <w:sz w:val="19"/>
-          <w:szCs w:val="19"/>
-        </w:rPr>
-        <w:t>lsys.AddRule</w:t>
-      </w:r>
-      <w:proofErr w:type="spellEnd"/>
-      <w:proofErr w:type="gramEnd"/>
-      <w:r>
-        <w:rPr>
-          <w:rFonts w:ascii="Consolas" w:hAnsi="Consolas" w:cs="Consolas"/>
-          <w:color w:val="000000"/>
-          <w:sz w:val="19"/>
-          <w:szCs w:val="19"/>
-        </w:rPr>
-        <w:t>(</w:t>
-      </w:r>
-      <w:r>
-        <w:rPr>
-          <w:rFonts w:ascii="Consolas" w:hAnsi="Consolas" w:cs="Consolas"/>
-          <w:color w:val="A31515"/>
-          <w:sz w:val="19"/>
-          <w:szCs w:val="19"/>
-        </w:rPr>
-        <w:t>'L'</w:t>
-      </w:r>
-      <w:r>
-        <w:rPr>
-          <w:rFonts w:ascii="Consolas" w:hAnsi="Consolas" w:cs="Consolas"/>
-          <w:color w:val="000000"/>
-          <w:sz w:val="19"/>
-          <w:szCs w:val="19"/>
-        </w:rPr>
-        <w:t xml:space="preserve">, </w:t>
-      </w:r>
-      <w:r>
-        <w:rPr>
-          <w:rFonts w:ascii="Consolas" w:hAnsi="Consolas" w:cs="Consolas"/>
-          <w:color w:val="A31515"/>
-          <w:sz w:val="19"/>
-          <w:szCs w:val="19"/>
-        </w:rPr>
-        <w:t>"ELELEL"</w:t>
-      </w:r>
-      <w:r>
-        <w:rPr>
-          <w:rFonts w:ascii="Consolas" w:hAnsi="Consolas" w:cs="Consolas"/>
-          <w:color w:val="000000"/>
-          <w:sz w:val="19"/>
-          <w:szCs w:val="19"/>
-        </w:rPr>
-        <w:t>);</w:t>
-      </w:r>
-    </w:p>
     <w:p/>
     <w:p>
       <w:r>
@@ -1394,25 +1050,15 @@
           <w:szCs w:val="22"/>
         </w:rPr>
       </w:pPr>
-      <w:proofErr w:type="spellStart"/>
-      <w:r>
-        <w:rPr>
-          <w:rFonts w:asciiTheme="minorHAnsi" w:hAnsiTheme="minorHAnsi"/>
-          <w:sz w:val="22"/>
-          <w:szCs w:val="22"/>
-        </w:rPr>
-        <w:t>GameDevStackExchange</w:t>
-      </w:r>
-      <w:proofErr w:type="spellEnd"/>
-      <w:r>
-        <w:rPr>
-          <w:rFonts w:asciiTheme="minorHAnsi" w:hAnsiTheme="minorHAnsi"/>
-          <w:sz w:val="22"/>
-          <w:szCs w:val="22"/>
-        </w:rPr>
-        <w:t xml:space="preserve"> (2014). Using L-Systems to procedurally generate cities. (22 October 2014) [Online] Available at: </w:t>
-      </w:r>
-      <w:hyperlink r:id="rId13" w:history="1">
+      <w:r>
+        <w:rPr>
+          <w:rFonts w:asciiTheme="minorHAnsi" w:hAnsiTheme="minorHAnsi"/>
+          <w:sz w:val="22"/>
+          <w:szCs w:val="22"/>
+        </w:rPr>
+        <w:t>GameDevStackExchange (2014). Using L-Systems to procedurally generate cities. (22 October 2014) [Online] Available at: </w:t>
+      </w:r>
+      <w:hyperlink r:id="rId14" w:history="1">
         <w:r>
           <w:rPr>
             <w:rStyle w:val="Hyperlink"/>
@@ -1526,61 +1172,15 @@
           <w:szCs w:val="22"/>
         </w:rPr>
       </w:pPr>
-      <w:proofErr w:type="spellStart"/>
-      <w:r>
-        <w:rPr>
-          <w:rFonts w:asciiTheme="minorHAnsi" w:hAnsiTheme="minorHAnsi"/>
-          <w:sz w:val="22"/>
-          <w:szCs w:val="22"/>
-        </w:rPr>
-        <w:t>Ilangovan</w:t>
-      </w:r>
-      <w:proofErr w:type="spellEnd"/>
-      <w:r>
-        <w:rPr>
-          <w:rFonts w:asciiTheme="minorHAnsi" w:hAnsiTheme="minorHAnsi"/>
-          <w:sz w:val="22"/>
-          <w:szCs w:val="22"/>
-        </w:rPr>
-        <w:t xml:space="preserve">, K, P. (2009) Procedural City </w:t>
-      </w:r>
-      <w:proofErr w:type="spellStart"/>
-      <w:r>
-        <w:rPr>
-          <w:rFonts w:asciiTheme="minorHAnsi" w:hAnsiTheme="minorHAnsi"/>
-          <w:sz w:val="22"/>
-          <w:szCs w:val="22"/>
-        </w:rPr>
-        <w:t>Generaror</w:t>
-      </w:r>
-      <w:proofErr w:type="spellEnd"/>
-      <w:r>
-        <w:rPr>
-          <w:rFonts w:asciiTheme="minorHAnsi" w:hAnsiTheme="minorHAnsi"/>
-          <w:sz w:val="22"/>
-          <w:szCs w:val="22"/>
-        </w:rPr>
-        <w:t xml:space="preserve">, MSc </w:t>
-      </w:r>
-      <w:proofErr w:type="spellStart"/>
-      <w:r>
-        <w:rPr>
-          <w:rFonts w:asciiTheme="minorHAnsi" w:hAnsiTheme="minorHAnsi"/>
-          <w:sz w:val="22"/>
-          <w:szCs w:val="22"/>
-        </w:rPr>
-        <w:t>thesus</w:t>
-      </w:r>
-      <w:proofErr w:type="spellEnd"/>
-      <w:r>
-        <w:rPr>
-          <w:rFonts w:asciiTheme="minorHAnsi" w:hAnsiTheme="minorHAnsi"/>
-          <w:sz w:val="22"/>
-          <w:szCs w:val="22"/>
-        </w:rPr>
-        <w:t>, Bournemouth University. Available at: </w:t>
-      </w:r>
-      <w:hyperlink r:id="rId14" w:history="1">
+      <w:r>
+        <w:rPr>
+          <w:rFonts w:asciiTheme="minorHAnsi" w:hAnsiTheme="minorHAnsi"/>
+          <w:sz w:val="22"/>
+          <w:szCs w:val="22"/>
+        </w:rPr>
+        <w:t>Ilangovan, K, P. (2009) Procedural City Generaror, MSc thesus, Bournemouth University. Available at: </w:t>
+      </w:r>
+      <w:hyperlink r:id="rId15" w:history="1">
         <w:r>
           <w:rPr>
             <w:rStyle w:val="Hyperlink"/>
@@ -1649,25 +1249,7 @@
           <w:sz w:val="22"/>
           <w:szCs w:val="22"/>
         </w:rPr>
-        <w:t xml:space="preserve">Kelly, G. </w:t>
-      </w:r>
-      <w:proofErr w:type="spellStart"/>
-      <w:r>
-        <w:rPr>
-          <w:rFonts w:asciiTheme="minorHAnsi" w:hAnsiTheme="minorHAnsi"/>
-          <w:sz w:val="22"/>
-          <w:szCs w:val="22"/>
-        </w:rPr>
-        <w:t>Mccave</w:t>
-      </w:r>
-      <w:proofErr w:type="spellEnd"/>
-      <w:r>
-        <w:rPr>
-          <w:rFonts w:asciiTheme="minorHAnsi" w:hAnsiTheme="minorHAnsi"/>
-          <w:sz w:val="22"/>
-          <w:szCs w:val="22"/>
-        </w:rPr>
-        <w:t>, H. (2006). “A Survey of Procedural Techniques for City Generation”. In ITB Journal, No. 14.</w:t>
+        <w:t>Kelly, G. Mccave, H. (2006). “A Survey of Procedural Techniques for City Generation”. In ITB Journal, No. 14.</w:t>
       </w:r>
     </w:p>
     <w:p>
@@ -1688,43 +1270,8 @@
           <w:sz w:val="22"/>
           <w:szCs w:val="22"/>
         </w:rPr>
-        <w:t xml:space="preserve">Parish, Y, I, H. Muller, Pascal. (2001). “Procedural </w:t>
-      </w:r>
-      <w:proofErr w:type="spellStart"/>
-      <w:r>
-        <w:rPr>
-          <w:rFonts w:asciiTheme="minorHAnsi" w:hAnsiTheme="minorHAnsi"/>
-          <w:sz w:val="22"/>
-          <w:szCs w:val="22"/>
-        </w:rPr>
-        <w:t>modeling</w:t>
-      </w:r>
-      <w:proofErr w:type="spellEnd"/>
-      <w:r>
-        <w:rPr>
-          <w:rFonts w:asciiTheme="minorHAnsi" w:hAnsiTheme="minorHAnsi"/>
-          <w:sz w:val="22"/>
-          <w:szCs w:val="22"/>
-        </w:rPr>
-        <w:t xml:space="preserve"> of cities”. In Proceedings of the 28th annual conference on Computer graphics and interactive techniques (SIGGRAPH ’01). </w:t>
-      </w:r>
-      <w:proofErr w:type="spellStart"/>
-      <w:r>
-        <w:rPr>
-          <w:rFonts w:asciiTheme="minorHAnsi" w:hAnsiTheme="minorHAnsi"/>
-          <w:sz w:val="22"/>
-          <w:szCs w:val="22"/>
-        </w:rPr>
-        <w:t>Acm</w:t>
-      </w:r>
-      <w:proofErr w:type="spellEnd"/>
-      <w:r>
-        <w:rPr>
-          <w:rFonts w:asciiTheme="minorHAnsi" w:hAnsiTheme="minorHAnsi"/>
-          <w:sz w:val="22"/>
-          <w:szCs w:val="22"/>
-        </w:rPr>
-        <w:t>, New York, NY, USA, 301 – 308.</w:t>
+        <w:lastRenderedPageBreak/>
+        <w:t>Parish, Y, I, H. Muller, Pascal. (2001). “Procedural modeling of cities”. In Proceedings of the 28th annual conference on Computer graphics and interactive techniques (SIGGRAPH ’01). Acm, New York, NY, USA, 301 – 308.</w:t>
       </w:r>
     </w:p>
     <w:p>
@@ -1739,59 +1286,13 @@
           <w:szCs w:val="22"/>
         </w:rPr>
       </w:pPr>
-      <w:proofErr w:type="spellStart"/>
-      <w:r>
-        <w:rPr>
-          <w:rFonts w:asciiTheme="minorHAnsi" w:hAnsiTheme="minorHAnsi"/>
-          <w:sz w:val="22"/>
-          <w:szCs w:val="22"/>
-        </w:rPr>
-        <w:t>Prusinkiewicx</w:t>
-      </w:r>
-      <w:proofErr w:type="spellEnd"/>
-      <w:r>
-        <w:rPr>
-          <w:rFonts w:asciiTheme="minorHAnsi" w:hAnsiTheme="minorHAnsi"/>
-          <w:sz w:val="22"/>
-          <w:szCs w:val="22"/>
-        </w:rPr>
-        <w:t xml:space="preserve">, P. and </w:t>
-      </w:r>
-      <w:proofErr w:type="spellStart"/>
-      <w:r>
-        <w:rPr>
-          <w:rFonts w:asciiTheme="minorHAnsi" w:hAnsiTheme="minorHAnsi"/>
-          <w:sz w:val="22"/>
-          <w:szCs w:val="22"/>
-        </w:rPr>
-        <w:t>Janan</w:t>
-      </w:r>
-      <w:proofErr w:type="spellEnd"/>
-      <w:r>
-        <w:rPr>
-          <w:rFonts w:asciiTheme="minorHAnsi" w:hAnsiTheme="minorHAnsi"/>
-          <w:sz w:val="22"/>
-          <w:szCs w:val="22"/>
-        </w:rPr>
-        <w:t>, J. (1992). “</w:t>
-      </w:r>
-      <w:proofErr w:type="spellStart"/>
-      <w:r>
-        <w:rPr>
-          <w:rFonts w:asciiTheme="minorHAnsi" w:hAnsiTheme="minorHAnsi"/>
-          <w:sz w:val="22"/>
-          <w:szCs w:val="22"/>
-        </w:rPr>
-        <w:t>Lindenmayer</w:t>
-      </w:r>
-      <w:proofErr w:type="spellEnd"/>
-      <w:r>
-        <w:rPr>
-          <w:rFonts w:asciiTheme="minorHAnsi" w:hAnsiTheme="minorHAnsi"/>
-          <w:sz w:val="22"/>
-          <w:szCs w:val="22"/>
-        </w:rPr>
-        <w:t xml:space="preserve"> systems, fractals, and plants.” New York, N.Y.: Springer-Verlag.</w:t>
+      <w:r>
+        <w:rPr>
+          <w:rFonts w:asciiTheme="minorHAnsi" w:hAnsiTheme="minorHAnsi"/>
+          <w:sz w:val="22"/>
+          <w:szCs w:val="22"/>
+        </w:rPr>
+        <w:t>Prusinkiewicx, P. and Janan, J. (1992). “Lindenmayer systems, fractals, and plants.” New York, N.Y.: Springer-Verlag.</w:t>
       </w:r>
     </w:p>
     <w:p>
@@ -1806,23 +1307,13 @@
           <w:szCs w:val="22"/>
         </w:rPr>
       </w:pPr>
-      <w:proofErr w:type="spellStart"/>
-      <w:r>
-        <w:rPr>
-          <w:rFonts w:asciiTheme="minorHAnsi" w:hAnsiTheme="minorHAnsi"/>
-          <w:sz w:val="22"/>
-          <w:szCs w:val="22"/>
-        </w:rPr>
-        <w:t>Tmwhere</w:t>
-      </w:r>
-      <w:proofErr w:type="spellEnd"/>
-      <w:r>
-        <w:rPr>
-          <w:rFonts w:asciiTheme="minorHAnsi" w:hAnsiTheme="minorHAnsi"/>
-          <w:sz w:val="22"/>
-          <w:szCs w:val="22"/>
-        </w:rPr>
-        <w:t xml:space="preserve"> (Date unknown) </w:t>
+      <w:r>
+        <w:rPr>
+          <w:rFonts w:asciiTheme="minorHAnsi" w:hAnsiTheme="minorHAnsi"/>
+          <w:sz w:val="22"/>
+          <w:szCs w:val="22"/>
+        </w:rPr>
+        <w:t xml:space="preserve">Tmwhere (Date unknown) </w:t>
       </w:r>
       <w:r>
         <w:rPr>
@@ -1841,7 +1332,7 @@
         </w:rPr>
         <w:t xml:space="preserve"> (Date unknown) [Online] Available at: </w:t>
       </w:r>
-      <w:hyperlink r:id="rId15" w:history="1">
+      <w:hyperlink r:id="rId16" w:history="1">
         <w:r>
           <w:rPr>
             <w:rStyle w:val="Hyperlink"/>
@@ -1858,25 +1349,7 @@
           <w:sz w:val="22"/>
           <w:szCs w:val="22"/>
         </w:rPr>
-        <w:t xml:space="preserve"> [Date of access: 28 </w:t>
-      </w:r>
-      <w:proofErr w:type="spellStart"/>
-      <w:r>
-        <w:rPr>
-          <w:rFonts w:asciiTheme="minorHAnsi" w:hAnsiTheme="minorHAnsi"/>
-          <w:sz w:val="22"/>
-          <w:szCs w:val="22"/>
-        </w:rPr>
-        <w:t>october</w:t>
-      </w:r>
-      <w:proofErr w:type="spellEnd"/>
-      <w:r>
-        <w:rPr>
-          <w:rFonts w:asciiTheme="minorHAnsi" w:hAnsiTheme="minorHAnsi"/>
-          <w:sz w:val="22"/>
-          <w:szCs w:val="22"/>
-        </w:rPr>
-        <w:t xml:space="preserve"> 2017]</w:t>
+        <w:t xml:space="preserve"> [Date of access: 28 october 2017]</w:t>
       </w:r>
     </w:p>
     <w:p/>

</xml_diff>

<commit_message>
Bibliography update - space colonization algorithm
</commit_message>
<xml_diff>
--- a/currentBlogPost.docx
+++ b/currentBlogPost.docx
@@ -30,7 +30,15 @@
         <w:t>After looking at</w:t>
       </w:r>
       <w:r>
-        <w:t xml:space="preserve"> (GameDevStackExchange, 2014) I created a simple ruleset:</w:t>
+        <w:t xml:space="preserve"> (</w:t>
+      </w:r>
+      <w:proofErr w:type="spellStart"/>
+      <w:r>
+        <w:t>GameDevStackExchange</w:t>
+      </w:r>
+      <w:proofErr w:type="spellEnd"/>
+      <w:r>
+        <w:t>, 2014) I created a simple ruleset:</w:t>
       </w:r>
     </w:p>
     <w:p>
@@ -40,12 +48,28 @@
     </w:p>
     <w:p>
       <w:r>
-        <w:t>Rule: X-&gt;F[+F]F[-F]F</w:t>
-      </w:r>
-    </w:p>
-    <w:p>
-      <w:r>
-        <w:t>This created a single road with two roads branching off of it, one on each side:</w:t>
+        <w:t>Rule: X-&gt;F[+</w:t>
+      </w:r>
+      <w:proofErr w:type="gramStart"/>
+      <w:r>
+        <w:t>F]F</w:t>
+      </w:r>
+      <w:proofErr w:type="gramEnd"/>
+      <w:r>
+        <w:t>[-F]F</w:t>
+      </w:r>
+    </w:p>
+    <w:p>
+      <w:r>
+        <w:t xml:space="preserve">This created a single road with two roads branching </w:t>
+      </w:r>
+      <w:proofErr w:type="gramStart"/>
+      <w:r>
+        <w:t>off of</w:t>
+      </w:r>
+      <w:proofErr w:type="gramEnd"/>
+      <w:r>
+        <w:t xml:space="preserve"> it, one on each side:</w:t>
       </w:r>
     </w:p>
     <w:p>
@@ -123,16 +147,29 @@
     </w:p>
     <w:p>
       <w:r>
-        <w:t>From here, I could adapt the rule set to allow for roads to branch off of the branches themselves, and so on:</w:t>
-      </w:r>
-    </w:p>
-    <w:p>
-      <w:r>
-        <w:t>Rule: X-&gt;F[+FX]F</w:t>
+        <w:t xml:space="preserve">From here, I could adapt the rule set to allow for roads to branch </w:t>
+      </w:r>
+      <w:proofErr w:type="gramStart"/>
+      <w:r>
+        <w:t>off of</w:t>
+      </w:r>
+      <w:proofErr w:type="gramEnd"/>
+      <w:r>
+        <w:t xml:space="preserve"> the branches themselves, and so on:</w:t>
+      </w:r>
+    </w:p>
+    <w:p>
+      <w:r>
+        <w:t>Rule: X-&gt;F[+</w:t>
+      </w:r>
+      <w:proofErr w:type="gramStart"/>
+      <w:r>
+        <w:t>FX]F</w:t>
       </w:r>
       <w:r>
         <w:t>X</w:t>
       </w:r>
+      <w:proofErr w:type="gramEnd"/>
       <w:r>
         <w:t>[-FX]F</w:t>
       </w:r>
@@ -215,7 +252,31 @@
     <w:p>
       <w:r>
         <w:lastRenderedPageBreak/>
-        <w:t xml:space="preserve">By using this ruleset, I could create a branching network of roads, however, it would be the same every time. For this reason, I wanted to add some variation into my L-system, this could by done by introducing randomness. As I mentioned previously, there were two ideas offered of how to do this; “Variation can be achieved by randomizing the turtle interpretation, the L-system, or both” (Prusinkiewicx, P and Janan, J, 1992). </w:t>
+        <w:t xml:space="preserve">By using this ruleset, I could create a branching network of roads, however, it would be the same every time. For this reason, I wanted to add some variation into my L-system, this could </w:t>
+      </w:r>
+      <w:proofErr w:type="spellStart"/>
+      <w:r>
+        <w:t>by</w:t>
+      </w:r>
+      <w:proofErr w:type="spellEnd"/>
+      <w:r>
+        <w:t xml:space="preserve"> done by introducing randomness. As I mentioned previously, there were two ideas offered of how to do this; “Variation can be achieved by randomizing the turtle interpretation, the L-system, or both” (</w:t>
+      </w:r>
+      <w:proofErr w:type="spellStart"/>
+      <w:r>
+        <w:t>Prusinkiewicx</w:t>
+      </w:r>
+      <w:proofErr w:type="spellEnd"/>
+      <w:r>
+        <w:t xml:space="preserve">, P and </w:t>
+      </w:r>
+      <w:proofErr w:type="spellStart"/>
+      <w:r>
+        <w:t>Janan</w:t>
+      </w:r>
+      <w:proofErr w:type="spellEnd"/>
+      <w:r>
+        <w:t xml:space="preserve">, J, 1992). </w:t>
       </w:r>
     </w:p>
     <w:p>
@@ -223,7 +284,15 @@
         <w:t>I started by implementing the first concept; randomizi</w:t>
       </w:r>
       <w:r>
-        <w:t xml:space="preserve">ng the turtles interpretation. </w:t>
+        <w:t xml:space="preserve">ng the </w:t>
+      </w:r>
+      <w:proofErr w:type="gramStart"/>
+      <w:r>
+        <w:t>turtles</w:t>
+      </w:r>
+      <w:proofErr w:type="gramEnd"/>
+      <w:r>
+        <w:t xml:space="preserve"> interpretation. </w:t>
       </w:r>
       <w:r>
         <w:t xml:space="preserve">I added an extra character, A, to my rule set, which can either rotate the cursor by positive </w:t>
@@ -248,7 +317,15 @@
     </w:p>
     <w:p>
       <w:r>
-        <w:t>Rule: X-&gt;AFX[+FX]AFX[-FX]AFRX</w:t>
+        <w:t>Rule: X-&gt;AFX[+</w:t>
+      </w:r>
+      <w:proofErr w:type="gramStart"/>
+      <w:r>
+        <w:t>FX]AFX</w:t>
+      </w:r>
+      <w:proofErr w:type="gramEnd"/>
+      <w:r>
+        <w:t>[-FX]AFRX</w:t>
       </w:r>
     </w:p>
     <w:p>
@@ -358,12 +435,28 @@
         <w:t xml:space="preserve">Whilst this resulted in the road network looking a little different each </w:t>
       </w:r>
       <w:r>
-        <w:t>time I ran the L-system, the structure of the road network remained the same: Extend forward, branch left, extend forward, branch right, etc. For this reason, I next added an extra random action: I swapped the ‘-‘ and ‘+’ characters with ‘~’ which would have a 50% chance of branching either left or right. This resulted in some variation of the structure of the road network:</w:t>
-      </w:r>
-    </w:p>
-    <w:p>
-      <w:r>
-        <w:t>Rule: X-&gt;AFX[~FX]AFX[~FX]</w:t>
+        <w:t>time I ran the L-system, the structure of the road network remained the same: Extend forward, branch left, extend forward, branch right, etc. For this reason, I next added an extra random action: I swapped the ‘</w:t>
+      </w:r>
+      <w:proofErr w:type="gramStart"/>
+      <w:r>
+        <w:t>-‘ and</w:t>
+      </w:r>
+      <w:proofErr w:type="gramEnd"/>
+      <w:r>
+        <w:t xml:space="preserve"> ‘+’ characters with ‘~’ which would have a 50% chance of branching either left or right. This resulted in some variation of the structure of the road network:</w:t>
+      </w:r>
+    </w:p>
+    <w:p>
+      <w:r>
+        <w:t>Rule: X-&gt;AFX[~</w:t>
+      </w:r>
+      <w:proofErr w:type="gramStart"/>
+      <w:r>
+        <w:t>FX]AFX</w:t>
+      </w:r>
+      <w:proofErr w:type="gramEnd"/>
+      <w:r>
+        <w:t>[~FX]</w:t>
       </w:r>
       <w:r>
         <w:t>AF</w:t>
@@ -511,7 +604,15 @@
     <w:p>
       <w:r>
         <w:lastRenderedPageBreak/>
-        <w:t xml:space="preserve">Currently, due to the fact that the L-systems are being interpreted and drawn with turtle graphics, there is no checking for global </w:t>
+        <w:t xml:space="preserve">Currently, </w:t>
+      </w:r>
+      <w:proofErr w:type="gramStart"/>
+      <w:r>
+        <w:t>due to the fact that</w:t>
+      </w:r>
+      <w:proofErr w:type="gramEnd"/>
+      <w:r>
+        <w:t xml:space="preserve"> the L-systems are being interpreted and drawn with turtle graphics, there is no checking for global </w:t>
       </w:r>
       <w:r>
         <w:t>goals</w:t>
@@ -520,7 +621,23 @@
         <w:t xml:space="preserve"> or local constraints. </w:t>
       </w:r>
       <w:r>
-        <w:t xml:space="preserve">Global goals and local constraints are rules by which the l-system abide (Ilangovan, K, P, 2009), (Kelly, G and McCave, H, 2006), (Parish, Y I H and Muller, P, 2001).  A local constraint common in road generation is that any roads that would intersect each other instead join to create a junction. </w:t>
+        <w:t>Global goals and local constraints are rules by which the l-system abide (</w:t>
+      </w:r>
+      <w:proofErr w:type="spellStart"/>
+      <w:r>
+        <w:t>Ilangovan</w:t>
+      </w:r>
+      <w:proofErr w:type="spellEnd"/>
+      <w:r>
+        <w:t xml:space="preserve">, K, P, 2009), (Kelly, G and </w:t>
+      </w:r>
+      <w:proofErr w:type="spellStart"/>
+      <w:r>
+        <w:t>McCave</w:t>
+      </w:r>
+      <w:proofErr w:type="spellEnd"/>
+      <w:r>
+        <w:t xml:space="preserve">, H, 2006), (Parish, Y I H and Muller, P, 2001).  A local constraint common in road generation is that any roads that would intersect each other instead join to create a junction. </w:t>
       </w:r>
     </w:p>
     <w:p>
@@ -592,7 +709,15 @@
     </w:p>
     <w:p>
       <w:r>
-        <w:t xml:space="preserve">In order to implement this I had to make some large changes </w:t>
+        <w:t xml:space="preserve">In order to implement </w:t>
+      </w:r>
+      <w:proofErr w:type="gramStart"/>
+      <w:r>
+        <w:t>this</w:t>
+      </w:r>
+      <w:proofErr w:type="gramEnd"/>
+      <w:r>
+        <w:t xml:space="preserve"> I had to make some large changes </w:t>
       </w:r>
       <w:r>
         <w:t xml:space="preserve">and swap from using a turtle graphics system. </w:t>
@@ -604,7 +729,31 @@
         <w:t xml:space="preserve">I implemented my own adaptation of a turtle graphics system, </w:t>
       </w:r>
       <w:r>
-        <w:t xml:space="preserve">to do this I created my own class RoadTurtle, and a new Road class. This system was similar to turtle graphics, however focused on creating Road objects as opposed to drawing lines. Because each road now knew information such as what road it is branching off of and its physical location, I could abide now add in behaviour to ensure that roads were all abiding by local constraints (for example, roads would not directly cross over each other, they would instead create a crossing).  </w:t>
+        <w:t xml:space="preserve">to do this I created my own class </w:t>
+      </w:r>
+      <w:proofErr w:type="spellStart"/>
+      <w:r>
+        <w:t>RoadTurtle</w:t>
+      </w:r>
+      <w:proofErr w:type="spellEnd"/>
+      <w:r>
+        <w:t xml:space="preserve">, and a new Road class. This system was </w:t>
+      </w:r>
+      <w:proofErr w:type="gramStart"/>
+      <w:r>
+        <w:t>similar to</w:t>
+      </w:r>
+      <w:proofErr w:type="gramEnd"/>
+      <w:r>
+        <w:t xml:space="preserve"> turtle graphics, however focused on creating Road objects as opposed to drawing lines. Because each road now knew information such as what road it is branching </w:t>
+      </w:r>
+      <w:proofErr w:type="gramStart"/>
+      <w:r>
+        <w:t>off of</w:t>
+      </w:r>
+      <w:proofErr w:type="gramEnd"/>
+      <w:r>
+        <w:t xml:space="preserve"> and its physical location, I could abide now add in behaviour to ensure that roads were all abiding by local constraints (for example, roads would not directly cross over each other, they would instead create a crossing).  </w:t>
       </w:r>
     </w:p>
     <w:p>
@@ -820,7 +969,15 @@
     </w:p>
     <w:p>
       <w:r>
-        <w:t>My intention was that minor roads would branch off of the major road and these roads would make up a majority of the city, this is common (@@REFFERENCES@@)</w:t>
+        <w:t xml:space="preserve">My intention was that minor roads would branch </w:t>
+      </w:r>
+      <w:proofErr w:type="gramStart"/>
+      <w:r>
+        <w:t>off of</w:t>
+      </w:r>
+      <w:proofErr w:type="gramEnd"/>
+      <w:r>
+        <w:t xml:space="preserve"> the major road and these roads would make up a majority of the city, this is common (@@REFFERENCES@@)</w:t>
       </w:r>
     </w:p>
     <w:p/>
@@ -839,7 +996,15 @@
     </w:p>
     <w:p>
       <w:r>
-        <w:t>Rule1: X-&gt;AEWX[~FQ]AEWX[~FQ]AEWX</w:t>
+        <w:t>Rule1: X-&gt;AEWX[~</w:t>
+      </w:r>
+      <w:proofErr w:type="gramStart"/>
+      <w:r>
+        <w:t>FQ]AEWX</w:t>
+      </w:r>
+      <w:proofErr w:type="gramEnd"/>
+      <w:r>
+        <w:t>[~FQ]AEWX</w:t>
       </w:r>
       <w:r>
         <w:br/>
@@ -963,32 +1128,20 @@
       <w:r>
         <w:t>Whilst the minor roads were now following different patterns, the minor roads were not following the pattern I intended.</w:t>
       </w:r>
+      <w:r>
+        <w:t xml:space="preserve"> </w:t>
+      </w:r>
+    </w:p>
+    <w:p/>
+    <w:p/>
+    <w:p>
+      <w:r>
+        <w:t>I personally feel that an L-system could be used to generate the major roads, this could be combined with template-based generation such as raster template to create minor roads.</w:t>
+      </w:r>
+    </w:p>
+    <w:p>
       <w:bookmarkStart w:id="0" w:name="_GoBack"/>
       <w:bookmarkEnd w:id="0"/>
-    </w:p>
-    <w:p/>
-    <w:p/>
-    <w:p/>
-    <w:p>
-      <w:r>
-        <w:t>@@ EXAMPLES OF RULE SETS USED</w:t>
-      </w:r>
-    </w:p>
-    <w:p>
-      <w:r>
-        <w:t>@@ IMAGES OF THEIR OUTCOME</w:t>
-      </w:r>
-    </w:p>
-    <w:p>
-      <w:r>
-        <w:t>///</w:t>
-      </w:r>
-    </w:p>
-    <w:p/>
-    <w:p>
-      <w:r>
-        <w:t>// ------------------------------------------------------------------------------------ //</w:t>
-      </w:r>
     </w:p>
     <w:p/>
     <w:p/>
@@ -1050,13 +1203,23 @@
           <w:szCs w:val="22"/>
         </w:rPr>
       </w:pPr>
-      <w:r>
-        <w:rPr>
-          <w:rFonts w:asciiTheme="minorHAnsi" w:hAnsiTheme="minorHAnsi"/>
-          <w:sz w:val="22"/>
-          <w:szCs w:val="22"/>
-        </w:rPr>
-        <w:t>GameDevStackExchange (2014). Using L-Systems to procedurally generate cities. (22 October 2014) [Online] Available at: </w:t>
+      <w:proofErr w:type="spellStart"/>
+      <w:r>
+        <w:rPr>
+          <w:rFonts w:asciiTheme="minorHAnsi" w:hAnsiTheme="minorHAnsi"/>
+          <w:sz w:val="22"/>
+          <w:szCs w:val="22"/>
+        </w:rPr>
+        <w:t>GameDevStackExchange</w:t>
+      </w:r>
+      <w:proofErr w:type="spellEnd"/>
+      <w:r>
+        <w:rPr>
+          <w:rFonts w:asciiTheme="minorHAnsi" w:hAnsiTheme="minorHAnsi"/>
+          <w:sz w:val="22"/>
+          <w:szCs w:val="22"/>
+        </w:rPr>
+        <w:t xml:space="preserve"> (2014). Using L-Systems to procedurally generate cities. (22 October 2014) [Online] Available at: </w:t>
       </w:r>
       <w:hyperlink r:id="rId14" w:history="1">
         <w:r>
@@ -1074,7 +1237,41 @@
               </w14:solidFill>
             </w14:textFill>
           </w:rPr>
-          <w:t>https://gamedev.stackexchange.com/questions/86234/using-l-systems-to-procedurally-generate-cities</w:t>
+          <w:t>https://gamedev.stac</w:t>
+        </w:r>
+        <w:r>
+          <w:rPr>
+            <w:rStyle w:val="Hyperlink"/>
+            <w:rFonts w:asciiTheme="minorHAnsi" w:hAnsiTheme="minorHAnsi"/>
+            <w:sz w:val="22"/>
+            <w:szCs w:val="22"/>
+            <w:bdr w:val="none" w:sz="0" w:space="0" w:color="auto" w:frame="1"/>
+            <w14:textFill>
+              <w14:solidFill>
+                <w14:srgbClr w14:val="0000FF">
+                  <w14:lumMod w14:val="75000"/>
+                </w14:srgbClr>
+              </w14:solidFill>
+            </w14:textFill>
+          </w:rPr>
+          <w:t>k</w:t>
+        </w:r>
+        <w:r>
+          <w:rPr>
+            <w:rStyle w:val="Hyperlink"/>
+            <w:rFonts w:asciiTheme="minorHAnsi" w:hAnsiTheme="minorHAnsi"/>
+            <w:sz w:val="22"/>
+            <w:szCs w:val="22"/>
+            <w:bdr w:val="none" w:sz="0" w:space="0" w:color="auto" w:frame="1"/>
+            <w14:textFill>
+              <w14:solidFill>
+                <w14:srgbClr w14:val="0000FF">
+                  <w14:lumMod w14:val="75000"/>
+                </w14:srgbClr>
+              </w14:solidFill>
+            </w14:textFill>
+          </w:rPr>
+          <w:t>exchange.com/questions/86234/using-l-systems-to-procedurally-generate-cities</w:t>
         </w:r>
       </w:hyperlink>
       <w:r>
@@ -1172,13 +1369,59 @@
           <w:szCs w:val="22"/>
         </w:rPr>
       </w:pPr>
-      <w:r>
-        <w:rPr>
-          <w:rFonts w:asciiTheme="minorHAnsi" w:hAnsiTheme="minorHAnsi"/>
-          <w:sz w:val="22"/>
-          <w:szCs w:val="22"/>
-        </w:rPr>
-        <w:t>Ilangovan, K, P. (2009) Procedural City Generaror, MSc thesus, Bournemouth University. Available at: </w:t>
+      <w:proofErr w:type="spellStart"/>
+      <w:r>
+        <w:rPr>
+          <w:rFonts w:asciiTheme="minorHAnsi" w:hAnsiTheme="minorHAnsi"/>
+          <w:sz w:val="22"/>
+          <w:szCs w:val="22"/>
+        </w:rPr>
+        <w:t>Ilangovan</w:t>
+      </w:r>
+      <w:proofErr w:type="spellEnd"/>
+      <w:r>
+        <w:rPr>
+          <w:rFonts w:asciiTheme="minorHAnsi" w:hAnsiTheme="minorHAnsi"/>
+          <w:sz w:val="22"/>
+          <w:szCs w:val="22"/>
+        </w:rPr>
+        <w:t xml:space="preserve">, K, P. (2009) Procedural City </w:t>
+      </w:r>
+      <w:proofErr w:type="spellStart"/>
+      <w:r>
+        <w:rPr>
+          <w:rFonts w:asciiTheme="minorHAnsi" w:hAnsiTheme="minorHAnsi"/>
+          <w:sz w:val="22"/>
+          <w:szCs w:val="22"/>
+        </w:rPr>
+        <w:t>Generaror</w:t>
+      </w:r>
+      <w:proofErr w:type="spellEnd"/>
+      <w:r>
+        <w:rPr>
+          <w:rFonts w:asciiTheme="minorHAnsi" w:hAnsiTheme="minorHAnsi"/>
+          <w:sz w:val="22"/>
+          <w:szCs w:val="22"/>
+        </w:rPr>
+        <w:t xml:space="preserve">, MSc </w:t>
+      </w:r>
+      <w:proofErr w:type="spellStart"/>
+      <w:r>
+        <w:rPr>
+          <w:rFonts w:asciiTheme="minorHAnsi" w:hAnsiTheme="minorHAnsi"/>
+          <w:sz w:val="22"/>
+          <w:szCs w:val="22"/>
+        </w:rPr>
+        <w:t>thesus</w:t>
+      </w:r>
+      <w:proofErr w:type="spellEnd"/>
+      <w:r>
+        <w:rPr>
+          <w:rFonts w:asciiTheme="minorHAnsi" w:hAnsiTheme="minorHAnsi"/>
+          <w:sz w:val="22"/>
+          <w:szCs w:val="22"/>
+        </w:rPr>
+        <w:t>, Bournemouth University. Available at: </w:t>
       </w:r>
       <w:hyperlink r:id="rId15" w:history="1">
         <w:r>
@@ -1249,7 +1492,25 @@
           <w:sz w:val="22"/>
           <w:szCs w:val="22"/>
         </w:rPr>
-        <w:t>Kelly, G. Mccave, H. (2006). “A Survey of Procedural Techniques for City Generation”. In ITB Journal, No. 14.</w:t>
+        <w:t xml:space="preserve">Kelly, G. </w:t>
+      </w:r>
+      <w:proofErr w:type="spellStart"/>
+      <w:r>
+        <w:rPr>
+          <w:rFonts w:asciiTheme="minorHAnsi" w:hAnsiTheme="minorHAnsi"/>
+          <w:sz w:val="22"/>
+          <w:szCs w:val="22"/>
+        </w:rPr>
+        <w:t>Mccave</w:t>
+      </w:r>
+      <w:proofErr w:type="spellEnd"/>
+      <w:r>
+        <w:rPr>
+          <w:rFonts w:asciiTheme="minorHAnsi" w:hAnsiTheme="minorHAnsi"/>
+          <w:sz w:val="22"/>
+          <w:szCs w:val="22"/>
+        </w:rPr>
+        <w:t>, H. (2006). “A Survey of Procedural Techniques for City Generation”. In ITB Journal, No. 14.</w:t>
       </w:r>
     </w:p>
     <w:p>
@@ -1270,8 +1531,43 @@
           <w:sz w:val="22"/>
           <w:szCs w:val="22"/>
         </w:rPr>
-        <w:lastRenderedPageBreak/>
-        <w:t>Parish, Y, I, H. Muller, Pascal. (2001). “Procedural modeling of cities”. In Proceedings of the 28th annual conference on Computer graphics and interactive techniques (SIGGRAPH ’01). Acm, New York, NY, USA, 301 – 308.</w:t>
+        <w:t xml:space="preserve">Parish, Y, I, H. Muller, Pascal. (2001). “Procedural </w:t>
+      </w:r>
+      <w:proofErr w:type="spellStart"/>
+      <w:r>
+        <w:rPr>
+          <w:rFonts w:asciiTheme="minorHAnsi" w:hAnsiTheme="minorHAnsi"/>
+          <w:sz w:val="22"/>
+          <w:szCs w:val="22"/>
+        </w:rPr>
+        <w:t>modeling</w:t>
+      </w:r>
+      <w:proofErr w:type="spellEnd"/>
+      <w:r>
+        <w:rPr>
+          <w:rFonts w:asciiTheme="minorHAnsi" w:hAnsiTheme="minorHAnsi"/>
+          <w:sz w:val="22"/>
+          <w:szCs w:val="22"/>
+        </w:rPr>
+        <w:t xml:space="preserve"> of cities”. In Proceedings of the 28th annual conference on Computer graphics and interactive techniques (SIGGRAPH ’01). </w:t>
+      </w:r>
+      <w:proofErr w:type="spellStart"/>
+      <w:r>
+        <w:rPr>
+          <w:rFonts w:asciiTheme="minorHAnsi" w:hAnsiTheme="minorHAnsi"/>
+          <w:sz w:val="22"/>
+          <w:szCs w:val="22"/>
+        </w:rPr>
+        <w:t>Acm</w:t>
+      </w:r>
+      <w:proofErr w:type="spellEnd"/>
+      <w:r>
+        <w:rPr>
+          <w:rFonts w:asciiTheme="minorHAnsi" w:hAnsiTheme="minorHAnsi"/>
+          <w:sz w:val="22"/>
+          <w:szCs w:val="22"/>
+        </w:rPr>
+        <w:t>, New York, NY, USA, 301 – 308.</w:t>
       </w:r>
     </w:p>
     <w:p>
@@ -1286,13 +1582,59 @@
           <w:szCs w:val="22"/>
         </w:rPr>
       </w:pPr>
-      <w:r>
-        <w:rPr>
-          <w:rFonts w:asciiTheme="minorHAnsi" w:hAnsiTheme="minorHAnsi"/>
-          <w:sz w:val="22"/>
-          <w:szCs w:val="22"/>
-        </w:rPr>
-        <w:t>Prusinkiewicx, P. and Janan, J. (1992). “Lindenmayer systems, fractals, and plants.” New York, N.Y.: Springer-Verlag.</w:t>
+      <w:proofErr w:type="spellStart"/>
+      <w:r>
+        <w:rPr>
+          <w:rFonts w:asciiTheme="minorHAnsi" w:hAnsiTheme="minorHAnsi"/>
+          <w:sz w:val="22"/>
+          <w:szCs w:val="22"/>
+        </w:rPr>
+        <w:t>Prusinkiewicx</w:t>
+      </w:r>
+      <w:proofErr w:type="spellEnd"/>
+      <w:r>
+        <w:rPr>
+          <w:rFonts w:asciiTheme="minorHAnsi" w:hAnsiTheme="minorHAnsi"/>
+          <w:sz w:val="22"/>
+          <w:szCs w:val="22"/>
+        </w:rPr>
+        <w:t xml:space="preserve">, P. and </w:t>
+      </w:r>
+      <w:proofErr w:type="spellStart"/>
+      <w:r>
+        <w:rPr>
+          <w:rFonts w:asciiTheme="minorHAnsi" w:hAnsiTheme="minorHAnsi"/>
+          <w:sz w:val="22"/>
+          <w:szCs w:val="22"/>
+        </w:rPr>
+        <w:t>Janan</w:t>
+      </w:r>
+      <w:proofErr w:type="spellEnd"/>
+      <w:r>
+        <w:rPr>
+          <w:rFonts w:asciiTheme="minorHAnsi" w:hAnsiTheme="minorHAnsi"/>
+          <w:sz w:val="22"/>
+          <w:szCs w:val="22"/>
+        </w:rPr>
+        <w:t>, J. (1992). “</w:t>
+      </w:r>
+      <w:proofErr w:type="spellStart"/>
+      <w:r>
+        <w:rPr>
+          <w:rFonts w:asciiTheme="minorHAnsi" w:hAnsiTheme="minorHAnsi"/>
+          <w:sz w:val="22"/>
+          <w:szCs w:val="22"/>
+        </w:rPr>
+        <w:t>Lindenmayer</w:t>
+      </w:r>
+      <w:proofErr w:type="spellEnd"/>
+      <w:r>
+        <w:rPr>
+          <w:rFonts w:asciiTheme="minorHAnsi" w:hAnsiTheme="minorHAnsi"/>
+          <w:sz w:val="22"/>
+          <w:szCs w:val="22"/>
+        </w:rPr>
+        <w:t xml:space="preserve"> systems, fractals, and plants.” New York, N.Y.: Springer-Verlag.</w:t>
       </w:r>
     </w:p>
     <w:p>
@@ -1307,13 +1649,24 @@
           <w:szCs w:val="22"/>
         </w:rPr>
       </w:pPr>
-      <w:r>
-        <w:rPr>
-          <w:rFonts w:asciiTheme="minorHAnsi" w:hAnsiTheme="minorHAnsi"/>
-          <w:sz w:val="22"/>
-          <w:szCs w:val="22"/>
-        </w:rPr>
-        <w:t xml:space="preserve">Tmwhere (Date unknown) </w:t>
+      <w:proofErr w:type="spellStart"/>
+      <w:r>
+        <w:rPr>
+          <w:rFonts w:asciiTheme="minorHAnsi" w:hAnsiTheme="minorHAnsi"/>
+          <w:sz w:val="22"/>
+          <w:szCs w:val="22"/>
+        </w:rPr>
+        <w:lastRenderedPageBreak/>
+        <w:t>Tmwhere</w:t>
+      </w:r>
+      <w:proofErr w:type="spellEnd"/>
+      <w:r>
+        <w:rPr>
+          <w:rFonts w:asciiTheme="minorHAnsi" w:hAnsiTheme="minorHAnsi"/>
+          <w:sz w:val="22"/>
+          <w:szCs w:val="22"/>
+        </w:rPr>
+        <w:t xml:space="preserve"> (Date unknown) </w:t>
       </w:r>
       <w:r>
         <w:rPr>
@@ -1349,7 +1702,25 @@
           <w:sz w:val="22"/>
           <w:szCs w:val="22"/>
         </w:rPr>
-        <w:t xml:space="preserve"> [Date of access: 28 october 2017]</w:t>
+        <w:t xml:space="preserve"> [Date of access: 28 </w:t>
+      </w:r>
+      <w:proofErr w:type="spellStart"/>
+      <w:r>
+        <w:rPr>
+          <w:rFonts w:asciiTheme="minorHAnsi" w:hAnsiTheme="minorHAnsi"/>
+          <w:sz w:val="22"/>
+          <w:szCs w:val="22"/>
+        </w:rPr>
+        <w:t>october</w:t>
+      </w:r>
+      <w:proofErr w:type="spellEnd"/>
+      <w:r>
+        <w:rPr>
+          <w:rFonts w:asciiTheme="minorHAnsi" w:hAnsiTheme="minorHAnsi"/>
+          <w:sz w:val="22"/>
+          <w:szCs w:val="22"/>
+        </w:rPr>
+        <w:t xml:space="preserve"> 2017]</w:t>
       </w:r>
     </w:p>
     <w:p/>
@@ -1832,6 +2203,18 @@
       <w:shd w:val="clear" w:color="auto" w:fill="E6E6E6"/>
     </w:rPr>
   </w:style>
+  <w:style w:type="character" w:styleId="FollowedHyperlink">
+    <w:name w:val="FollowedHyperlink"/>
+    <w:basedOn w:val="DefaultParagraphFont"/>
+    <w:uiPriority w:val="99"/>
+    <w:semiHidden/>
+    <w:unhideWhenUsed/>
+    <w:rsid w:val="00853295"/>
+    <w:rPr>
+      <w:color w:val="954F72" w:themeColor="followedHyperlink"/>
+      <w:u w:val="single"/>
+    </w:rPr>
+  </w:style>
 </w:styles>
 </file>
 

</xml_diff>